<commit_message>
Updated link to activities
</commit_message>
<xml_diff>
--- a/activities/week2/02-workshop-activities-part1.docx
+++ b/activities/week2/02-workshop-activities-part1.docx
@@ -26,18 +26,6 @@
       </w:r>
       <w:r>
         <w:t xml:space="preserve">Activities</w:t>
-      </w:r>
-      <w:r>
-        <w:t xml:space="preserve"> </w:t>
-      </w:r>
-      <w:r>
-        <w:t xml:space="preserve">(Part</w:t>
-      </w:r>
-      <w:r>
-        <w:t xml:space="preserve"> </w:t>
-      </w:r>
-      <w:r>
-        <w:t xml:space="preserve">1)</w:t>
       </w:r>
     </w:p>
     <w:sdt>
@@ -270,14 +258,14 @@
     </w:p>
     <w:p>
       <w:pPr>
-        <w:pStyle w:val="FirstParagraph"/>
+        <w:pStyle w:val="CaptionedFigure"/>
       </w:pPr>
       <w:r>
         <w:drawing>
           <wp:inline>
             <wp:extent cx="5334000" cy="3467100"/>
             <wp:effectExtent b="0" l="0" r="0" t="0"/>
-            <wp:docPr descr="" title="" id="22" name="Picture"/>
+            <wp:docPr descr="How to set your working directory" title="" id="22" name="Picture"/>
             <a:graphic>
               <a:graphicData uri="http://schemas.openxmlformats.org/drawingml/2006/picture">
                 <pic:pic>
@@ -313,6 +301,14 @@
             </a:graphic>
           </wp:inline>
         </w:drawing>
+      </w:r>
+    </w:p>
+    <w:p>
+      <w:pPr>
+        <w:pStyle w:val="ImageCaption"/>
+      </w:pPr>
+      <w:r>
+        <w:t xml:space="preserve">How to set your working directory</w:t>
       </w:r>
     </w:p>
     <w:bookmarkEnd w:id="24"/>
@@ -1442,14 +1438,14 @@
     </w:p>
     <w:p>
       <w:pPr>
-        <w:pStyle w:val="FirstParagraph"/>
+        <w:pStyle w:val="CaptionedFigure"/>
       </w:pPr>
       <w:r>
         <w:drawing>
           <wp:inline>
             <wp:extent cx="5334000" cy="2683483"/>
             <wp:effectExtent b="0" l="0" r="0" t="0"/>
-            <wp:docPr descr="" title="" id="35" name="Picture"/>
+            <wp:docPr descr="Use the up and down directional keys to bring up previous code in the console" title="" id="35" name="Picture"/>
             <a:graphic>
               <a:graphicData uri="http://schemas.openxmlformats.org/drawingml/2006/picture">
                 <pic:pic>
@@ -1485,6 +1481,14 @@
             </a:graphic>
           </wp:inline>
         </w:drawing>
+      </w:r>
+    </w:p>
+    <w:p>
+      <w:pPr>
+        <w:pStyle w:val="ImageCaption"/>
+      </w:pPr>
+      <w:r>
+        <w:t xml:space="preserve">Use the up and down directional keys to bring up previous code in the console</w:t>
       </w:r>
     </w:p>
     <w:bookmarkEnd w:id="37"/>
@@ -1899,14 +1903,14 @@
     </w:p>
     <w:p>
       <w:pPr>
-        <w:pStyle w:val="FirstParagraph"/>
+        <w:pStyle w:val="CaptionedFigure"/>
       </w:pPr>
       <w:r>
         <w:drawing>
           <wp:inline>
             <wp:extent cx="5334000" cy="3553802"/>
             <wp:effectExtent b="0" l="0" r="0" t="0"/>
-            <wp:docPr descr="" title="" id="45" name="Picture"/>
+            <wp:docPr descr="How to create an R script, save it, and add appropriate starting comments to it." title="" id="45" name="Picture"/>
             <a:graphic>
               <a:graphicData uri="http://schemas.openxmlformats.org/drawingml/2006/picture">
                 <pic:pic>
@@ -1942,6 +1946,14 @@
             </a:graphic>
           </wp:inline>
         </w:drawing>
+      </w:r>
+    </w:p>
+    <w:p>
+      <w:pPr>
+        <w:pStyle w:val="ImageCaption"/>
+      </w:pPr>
+      <w:r>
+        <w:t xml:space="preserve">How to create an R script, save it, and add appropriate starting comments to it.</w:t>
       </w:r>
     </w:p>
     <w:p>
@@ -3024,17 +3036,14 @@
           </w:p>
           <w:p>
             <w:pPr>
-              <w:pStyle w:val="BodyText"/>
-            </w:pPr>
-            <w:pPr>
-              <w:spacing w:after="16"/>
+              <w:pStyle w:val="CaptionedFigure"/>
             </w:pPr>
             <w:r>
               <w:drawing>
                 <wp:inline>
                   <wp:extent cx="5334000" cy="3553802"/>
                   <wp:effectExtent b="0" l="0" r="0" t="0"/>
-                  <wp:docPr descr="" title="" id="58" name="Picture"/>
+                  <wp:docPr descr="Make sure to highlight the code before clicking Run" title="" id="58" name="Picture"/>
                   <a:graphic>
                     <a:graphicData uri="http://schemas.openxmlformats.org/drawingml/2006/picture">
                       <pic:pic>
@@ -3070,6 +3079,14 @@
                   </a:graphic>
                 </wp:inline>
               </w:drawing>
+            </w:r>
+          </w:p>
+          <w:p>
+            <w:pPr>
+              <w:pStyle w:val="ImageCaption"/>
+            </w:pPr>
+            <w:r>
+              <w:t xml:space="preserve">Make sure to highlight the code before clicking Run</w:t>
             </w:r>
           </w:p>
         </w:tc>
@@ -3791,17 +3808,14 @@
           </w:p>
           <w:p>
             <w:pPr>
-              <w:pStyle w:val="BodyText"/>
-            </w:pPr>
-            <w:pPr>
-              <w:spacing w:after="16"/>
+              <w:pStyle w:val="CaptionedFigure"/>
             </w:pPr>
             <w:r>
               <w:drawing>
                 <wp:inline>
                   <wp:extent cx="5334000" cy="3553802"/>
                   <wp:effectExtent b="0" l="0" r="0" t="0"/>
-                  <wp:docPr descr="" title="" id="65" name="Picture"/>
+                  <wp:docPr descr="Look at what happens in the environment pane (top right hand) corner when we assign and reassign our variable" title="" id="65" name="Picture"/>
                   <a:graphic>
                     <a:graphicData uri="http://schemas.openxmlformats.org/drawingml/2006/picture">
                       <pic:pic>
@@ -3837,6 +3851,14 @@
                   </a:graphic>
                 </wp:inline>
               </w:drawing>
+            </w:r>
+          </w:p>
+          <w:p>
+            <w:pPr>
+              <w:pStyle w:val="ImageCaption"/>
+            </w:pPr>
+            <w:r>
+              <w:t xml:space="preserve">Look at what happens in the environment pane (top right hand) corner when we assign and reassign our variable</w:t>
             </w:r>
           </w:p>
         </w:tc>
@@ -10631,7 +10653,19 @@
         <w:t xml:space="preserve"> </w:t>
       </w:r>
       <w:r>
-        <w:t xml:space="preserve">notation.</w:t>
+        <w:t xml:space="preserve">notation and save this data frame as</w:t>
+      </w:r>
+      <w:r>
+        <w:t xml:space="preserve"> </w:t>
+      </w:r>
+      <w:r>
+        <w:rPr>
+          <w:rStyle w:val="VerbatimChar"/>
+        </w:rPr>
+        <w:t xml:space="preserve">partial_student_data</w:t>
+      </w:r>
+      <w:r>
+        <w:t xml:space="preserve">.</w:t>
       </w:r>
     </w:p>
     <w:p>
@@ -10642,7 +10676,22 @@
         </w:numPr>
       </w:pPr>
       <w:r>
-        <w:t xml:space="preserve">Extract the last row of the data frame.</w:t>
+        <w:t xml:space="preserve">Extract the first row of the</w:t>
+      </w:r>
+      <w:r>
+        <w:t xml:space="preserve"> </w:t>
+      </w:r>
+      <w:r>
+        <w:rPr>
+          <w:rStyle w:val="VerbatimChar"/>
+        </w:rPr>
+        <w:t xml:space="preserve">partial_student_data</w:t>
+      </w:r>
+      <w:r>
+        <w:t xml:space="preserve"> </w:t>
+      </w:r>
+      <w:r>
+        <w:t xml:space="preserve">data frame.</w:t>
       </w:r>
     </w:p>
     <w:p>
@@ -10797,7 +10846,7 @@
         <w:t xml:space="preserve">“</w:t>
       </w:r>
       <w:r>
-        <w:t xml:space="preserve">Sophia</w:t>
+        <w:t xml:space="preserve">Judith</w:t>
       </w:r>
       <w:r>
         <w:t xml:space="preserve">”</w:t>
@@ -10817,7 +10866,7 @@
         <w:t xml:space="preserve">age</w:t>
       </w:r>
       <w:r>
-        <w:t xml:space="preserve">: 23L</w:t>
+        <w:t xml:space="preserve">: 31L</w:t>
       </w:r>
     </w:p>
     <w:p>
@@ -10939,9 +10988,9 @@
         <w:tblLook w:firstRow="1" w:lastRow="0" w:firstColumn="0" w:lastColumn="0" w:noHBand="0" w:noVBand="0" w:val="0020"/>
       </w:tblPr>
       <w:tblGrid>
-        <w:gridCol w:w="3090"/>
-        <w:gridCol w:w="2318"/>
-        <w:gridCol w:w="2511"/>
+        <w:gridCol w:w="3630"/>
+        <w:gridCol w:w="2200"/>
+        <w:gridCol w:w="2090"/>
       </w:tblGrid>
       <w:tr>
         <w:trPr>

</xml_diff>

<commit_message>
updated activities and slides
</commit_message>
<xml_diff>
--- a/activities/week2/02-workshop-activities-part1.docx
+++ b/activities/week2/02-workshop-activities-part1.docx
@@ -664,7 +664,24 @@
         </w:numPr>
       </w:pPr>
       <w:r>
-        <w:t xml:space="preserve">Divide 120 by 8.</w:t>
+        <w:t xml:space="preserve">Divide 120 by 8 (use</w:t>
+      </w:r>
+      <w:r>
+        <w:t xml:space="preserve"> </w:t>
+      </w:r>
+      <w:r>
+        <w:rPr>
+          <w:rStyle w:val="VerbatimChar"/>
+          <w:b/>
+          <w:bCs/>
+        </w:rPr>
+        <w:t xml:space="preserve">/</w:t>
+      </w:r>
+      <w:r>
+        <w:t xml:space="preserve"> </w:t>
+      </w:r>
+      <w:r>
+        <w:t xml:space="preserve">key to divide).</w:t>
       </w:r>
     </w:p>
     <w:p>
@@ -675,7 +692,24 @@
         </w:numPr>
       </w:pPr>
       <w:r>
-        <w:t xml:space="preserve">Multiply 7 by 15.</w:t>
+        <w:t xml:space="preserve">Multiply 7 by 15 (use</w:t>
+      </w:r>
+      <w:r>
+        <w:t xml:space="preserve"> </w:t>
+      </w:r>
+      <w:r>
+        <w:rPr>
+          <w:rStyle w:val="VerbatimChar"/>
+          <w:b/>
+          <w:bCs/>
+        </w:rPr>
+        <w:t xml:space="preserve">*</w:t>
+      </w:r>
+      <w:r>
+        <w:t xml:space="preserve"> </w:t>
+      </w:r>
+      <w:r>
+        <w:t xml:space="preserve">to multiple).</w:t>
       </w:r>
     </w:p>
     <w:p>
@@ -686,7 +720,7 @@
         </w:numPr>
       </w:pPr>
       <w:r>
-        <w:t xml:space="preserve">Multiply 21 by 4, then divide by 2.</w:t>
+        <w:t xml:space="preserve">Multiply 21 by 4, and then divide by 2.</w:t>
       </w:r>
     </w:p>
     <w:p>
@@ -890,7 +924,7 @@
         <w:br/>
       </w:r>
       <w:r>
-        <w:t xml:space="preserve">Run the following code in the console. If you encounter the</w:t>
+        <w:t xml:space="preserve">Run the first line of code in the console. When you encounter the</w:t>
       </w:r>
       <w:r>
         <w:t xml:space="preserve"> </w:t>
@@ -1450,7 +1484,7 @@
               <a:graphicData uri="http://schemas.openxmlformats.org/drawingml/2006/picture">
                 <pic:pic>
                   <pic:nvPicPr>
-                    <pic:cNvPr descr="images/03-activity1-old-code.gif" id="36" name="Picture"/>
+                    <pic:cNvPr descr="images/02-activity1-old-code.gif" id="36" name="Picture"/>
                     <pic:cNvPicPr>
                       <a:picLocks noChangeArrowheads="1" noChangeAspect="1"/>
                     </pic:cNvPicPr>
@@ -1722,7 +1756,7 @@
               <w:pStyle w:val="FirstParagraph"/>
             </w:pPr>
             <w:r>
-              <w:t xml:space="preserve">There’s a faster way to do this using your keyboard:</w:t>
+              <w:t xml:space="preserve">There’s a faster way to do this in RStudio on your laptop using your keyboard.</w:t>
             </w:r>
           </w:p>
           <w:p>
@@ -1737,7 +1771,7 @@
                 <w:b/>
                 <w:bCs/>
               </w:rPr>
-              <w:t xml:space="preserve">Create a new script</w:t>
+              <w:t xml:space="preserve">Create a new script (local version of RStudio)</w:t>
             </w:r>
             <w:r>
               <w:t xml:space="preserve">:</w:t>
@@ -1785,9 +1819,17 @@
           </w:p>
           <w:p>
             <w:pPr>
+              <w:pStyle w:val="FirstParagraph"/>
+            </w:pPr>
+            <w:r>
+              <w:t xml:space="preserve">If you are using PositCloud, then the keyboard commands to create a new script are slightly different</w:t>
+            </w:r>
+          </w:p>
+          <w:p>
+            <w:pPr>
               <w:numPr>
                 <w:ilvl w:val="0"/>
-                <w:numId w:val="1009"/>
+                <w:numId w:val="1011"/>
               </w:numPr>
             </w:pPr>
             <w:r>
@@ -1795,7 +1837,7 @@
                 <w:b/>
                 <w:bCs/>
               </w:rPr>
-              <w:t xml:space="preserve">Save your script</w:t>
+              <w:t xml:space="preserve">Create a new script (Posit Cloud)</w:t>
             </w:r>
             <w:r>
               <w:t xml:space="preserve">:</w:t>
@@ -1805,27 +1847,85 @@
             <w:pPr>
               <w:numPr>
                 <w:ilvl w:val="1"/>
+                <w:numId w:val="1012"/>
+              </w:numPr>
+            </w:pPr>
+            <w:r>
+              <w:t xml:space="preserve">Windows: Press</w:t>
+            </w:r>
+            <w:r>
+              <w:t xml:space="preserve"> </w:t>
+            </w:r>
+            <w:r>
+              <w:rPr>
+                <w:rStyle w:val="VerbatimChar"/>
+              </w:rPr>
+              <w:t xml:space="preserve">Control + Alt + Shift + N</w:t>
+            </w:r>
+          </w:p>
+          <w:p>
+            <w:pPr>
+              <w:numPr>
+                <w:ilvl w:val="1"/>
+                <w:numId w:val="1012"/>
+              </w:numPr>
+            </w:pPr>
+            <w:r>
+              <w:t xml:space="preserve">Mac: Press</w:t>
+            </w:r>
+            <w:r>
+              <w:t xml:space="preserve"> </w:t>
+            </w:r>
+            <w:r>
+              <w:rPr>
+                <w:rStyle w:val="VerbatimChar"/>
+              </w:rPr>
+              <w:t xml:space="preserve">⌘ + Shift + Option + N</w:t>
+            </w:r>
+          </w:p>
+          <w:p>
+            <w:pPr>
+              <w:numPr>
+                <w:ilvl w:val="0"/>
                 <w:numId w:val="1011"/>
               </w:numPr>
             </w:pPr>
             <w:r>
-              <w:t xml:space="preserve">Windows: Press</w:t>
-            </w:r>
-            <w:r>
-              <w:t xml:space="preserve"> </w:t>
-            </w:r>
-            <w:r>
-              <w:rPr>
-                <w:rStyle w:val="VerbatimChar"/>
-              </w:rPr>
-              <w:t xml:space="preserve">Control + S</w:t>
+              <w:rPr>
+                <w:b/>
+                <w:bCs/>
+              </w:rPr>
+              <w:t xml:space="preserve">Save your script (works on both local version or Posit Cloud)</w:t>
+            </w:r>
+            <w:r>
+              <w:t xml:space="preserve">:</w:t>
             </w:r>
           </w:p>
           <w:p>
             <w:pPr>
               <w:numPr>
                 <w:ilvl w:val="1"/>
-                <w:numId w:val="1011"/>
+                <w:numId w:val="1013"/>
+              </w:numPr>
+            </w:pPr>
+            <w:r>
+              <w:t xml:space="preserve">Windows: Press</w:t>
+            </w:r>
+            <w:r>
+              <w:t xml:space="preserve"> </w:t>
+            </w:r>
+            <w:r>
+              <w:rPr>
+                <w:rStyle w:val="VerbatimChar"/>
+              </w:rPr>
+              <w:t xml:space="preserve">Control + S</w:t>
+            </w:r>
+          </w:p>
+          <w:p>
+            <w:pPr>
+              <w:numPr>
+                <w:ilvl w:val="1"/>
+                <w:numId w:val="1013"/>
               </w:numPr>
             </w:pPr>
             <w:r>
@@ -1915,7 +2015,7 @@
               <a:graphicData uri="http://schemas.openxmlformats.org/drawingml/2006/picture">
                 <pic:pic>
                   <pic:nvPicPr>
-                    <pic:cNvPr descr="images/03-activity3-script-set-up-new.gif" id="46" name="Picture"/>
+                    <pic:cNvPr descr="images/02-activity3-script-set-up-new.gif" id="46" name="Picture"/>
                     <pic:cNvPicPr>
                       <a:picLocks noChangeArrowheads="1" noChangeAspect="1"/>
                     </pic:cNvPicPr>
@@ -2114,7 +2214,7 @@
             <w:pPr>
               <w:numPr>
                 <w:ilvl w:val="0"/>
-                <w:numId w:val="1012"/>
+                <w:numId w:val="1014"/>
               </w:numPr>
             </w:pPr>
             <w:r>
@@ -2199,7 +2299,7 @@
             <w:pPr>
               <w:numPr>
                 <w:ilvl w:val="0"/>
-                <w:numId w:val="1012"/>
+                <w:numId w:val="1014"/>
               </w:numPr>
             </w:pPr>
             <w:r>
@@ -2269,7 +2369,7 @@
             <w:pPr>
               <w:numPr>
                 <w:ilvl w:val="0"/>
-                <w:numId w:val="1012"/>
+                <w:numId w:val="1014"/>
               </w:numPr>
             </w:pPr>
             <w:r>
@@ -2351,7 +2451,7 @@
             <w:pPr>
               <w:numPr>
                 <w:ilvl w:val="0"/>
-                <w:numId w:val="1012"/>
+                <w:numId w:val="1014"/>
               </w:numPr>
             </w:pPr>
             <w:r>
@@ -2913,7 +3013,7 @@
             <w:pPr>
               <w:numPr>
                 <w:ilvl w:val="0"/>
-                <w:numId w:val="1013"/>
+                <w:numId w:val="1015"/>
               </w:numPr>
             </w:pPr>
             <w:r>
@@ -2950,7 +3050,7 @@
             <w:pPr>
               <w:numPr>
                 <w:ilvl w:val="0"/>
-                <w:numId w:val="1013"/>
+                <w:numId w:val="1015"/>
               </w:numPr>
             </w:pPr>
             <w:r>
@@ -2972,7 +3072,7 @@
               <w:pStyle w:val="Compact"/>
               <w:numPr>
                 <w:ilvl w:val="1"/>
-                <w:numId w:val="1014"/>
+                <w:numId w:val="1016"/>
               </w:numPr>
             </w:pPr>
             <w:r>
@@ -3003,7 +3103,7 @@
               <w:pStyle w:val="Compact"/>
               <w:numPr>
                 <w:ilvl w:val="1"/>
-                <w:numId w:val="1014"/>
+                <w:numId w:val="1016"/>
               </w:numPr>
             </w:pPr>
             <w:r>
@@ -3048,7 +3148,7 @@
                     <a:graphicData uri="http://schemas.openxmlformats.org/drawingml/2006/picture">
                       <pic:pic>
                         <pic:nvPicPr>
-                          <pic:cNvPr descr="images/03-activity4-running-code.gif" id="59" name="Picture"/>
+                          <pic:cNvPr descr="images/02-activity4-running-code.gif" id="59" name="Picture"/>
                           <pic:cNvPicPr>
                             <a:picLocks noChangeArrowheads="1" noChangeAspect="1"/>
                           </pic:cNvPicPr>
@@ -3108,7 +3208,7 @@
       <w:pPr>
         <w:numPr>
           <w:ilvl w:val="0"/>
-          <w:numId w:val="1015"/>
+          <w:numId w:val="1017"/>
         </w:numPr>
       </w:pPr>
       <w:r>
@@ -3144,7 +3244,7 @@
       <w:pPr>
         <w:numPr>
           <w:ilvl w:val="1"/>
-          <w:numId w:val="1016"/>
+          <w:numId w:val="1018"/>
         </w:numPr>
       </w:pPr>
       <w:r>
@@ -3158,7 +3258,7 @@
       <w:pPr>
         <w:numPr>
           <w:ilvl w:val="1"/>
-          <w:numId w:val="1016"/>
+          <w:numId w:val="1018"/>
         </w:numPr>
       </w:pPr>
       <w:r>
@@ -3172,7 +3272,7 @@
       <w:pPr>
         <w:numPr>
           <w:ilvl w:val="1"/>
-          <w:numId w:val="1016"/>
+          <w:numId w:val="1018"/>
         </w:numPr>
       </w:pPr>
       <w:r>
@@ -3186,7 +3286,7 @@
       <w:pPr>
         <w:numPr>
           <w:ilvl w:val="1"/>
-          <w:numId w:val="1016"/>
+          <w:numId w:val="1018"/>
         </w:numPr>
       </w:pPr>
       <w:r>
@@ -3200,7 +3300,7 @@
       <w:pPr>
         <w:numPr>
           <w:ilvl w:val="1"/>
-          <w:numId w:val="1016"/>
+          <w:numId w:val="1018"/>
         </w:numPr>
       </w:pPr>
       <w:r>
@@ -3214,7 +3314,7 @@
       <w:pPr>
         <w:numPr>
           <w:ilvl w:val="1"/>
-          <w:numId w:val="1016"/>
+          <w:numId w:val="1018"/>
         </w:numPr>
       </w:pPr>
       <w:r>
@@ -3228,7 +3328,7 @@
       <w:pPr>
         <w:numPr>
           <w:ilvl w:val="0"/>
-          <w:numId w:val="1015"/>
+          <w:numId w:val="1017"/>
         </w:numPr>
       </w:pPr>
       <w:r>
@@ -3249,7 +3349,7 @@
       <w:pPr>
         <w:numPr>
           <w:ilvl w:val="1"/>
-          <w:numId w:val="1017"/>
+          <w:numId w:val="1019"/>
         </w:numPr>
       </w:pPr>
       <w:r>
@@ -3304,7 +3404,7 @@
       <w:pPr>
         <w:numPr>
           <w:ilvl w:val="1"/>
-          <w:numId w:val="1017"/>
+          <w:numId w:val="1019"/>
         </w:numPr>
       </w:pPr>
       <w:r>
@@ -3333,7 +3433,7 @@
           <w:b/>
           <w:bCs/>
         </w:rPr>
-        <w:t xml:space="preserve">logical</w:t>
+        <w:t xml:space="preserve">character</w:t>
       </w:r>
       <w:r>
         <w:t xml:space="preserve"> </w:t>
@@ -3349,7 +3449,7 @@
           <w:b/>
           <w:bCs/>
         </w:rPr>
-        <w:t xml:space="preserve">character</w:t>
+        <w:t xml:space="preserve">logical</w:t>
       </w:r>
       <w:r>
         <w:t xml:space="preserve">.</w:t>
@@ -3359,7 +3459,7 @@
       <w:pPr>
         <w:numPr>
           <w:ilvl w:val="1"/>
-          <w:numId w:val="1017"/>
+          <w:numId w:val="1019"/>
         </w:numPr>
       </w:pPr>
       <w:r>
@@ -3414,7 +3514,7 @@
       <w:pPr>
         <w:numPr>
           <w:ilvl w:val="1"/>
-          <w:numId w:val="1017"/>
+          <w:numId w:val="1019"/>
         </w:numPr>
       </w:pPr>
       <w:r>
@@ -3533,7 +3633,7 @@
     </w:p>
     <w:bookmarkEnd w:id="60"/>
     <w:bookmarkEnd w:id="61"/>
-    <w:bookmarkStart w:id="78" w:name="activity-5-variables"/>
+    <w:bookmarkStart w:id="81" w:name="activity-5-variables"/>
     <w:p>
       <w:pPr>
         <w:pStyle w:val="Heading2"/>
@@ -3820,7 +3920,7 @@
                     <a:graphicData uri="http://schemas.openxmlformats.org/drawingml/2006/picture">
                       <pic:pic>
                         <pic:nvPicPr>
-                          <pic:cNvPr descr="images/03-activity4-variable-example.gif" id="66" name="Picture"/>
+                          <pic:cNvPr descr="images/02-activity4-variable-example.gif" id="66" name="Picture"/>
                           <pic:cNvPicPr>
                             <a:picLocks noChangeArrowheads="1" noChangeAspect="1"/>
                           </pic:cNvPicPr>
@@ -4472,7 +4572,7 @@
             <w:pPr>
               <w:numPr>
                 <w:ilvl w:val="0"/>
-                <w:numId w:val="1018"/>
+                <w:numId w:val="1020"/>
               </w:numPr>
             </w:pPr>
             <w:r>
@@ -4547,7 +4647,7 @@
             <w:pPr>
               <w:numPr>
                 <w:ilvl w:val="0"/>
-                <w:numId w:val="1018"/>
+                <w:numId w:val="1020"/>
               </w:numPr>
             </w:pPr>
             <w:r>
@@ -4582,7 +4682,7 @@
             <w:pPr>
               <w:numPr>
                 <w:ilvl w:val="0"/>
-                <w:numId w:val="1018"/>
+                <w:numId w:val="1020"/>
               </w:numPr>
             </w:pPr>
             <w:r>
@@ -4636,7 +4736,7 @@
             <w:pPr>
               <w:numPr>
                 <w:ilvl w:val="0"/>
-                <w:numId w:val="1018"/>
+                <w:numId w:val="1020"/>
               </w:numPr>
             </w:pPr>
             <w:r>
@@ -4713,7 +4813,7 @@
     <w:bookmarkEnd w:id="72"/>
     <w:bookmarkEnd w:id="73"/>
     <w:bookmarkEnd w:id="74"/>
-    <w:bookmarkStart w:id="77" w:name="exercises-2"/>
+    <w:bookmarkStart w:id="80" w:name="exercises-2"/>
     <w:p>
       <w:pPr>
         <w:pStyle w:val="Heading3"/>
@@ -4942,7 +5042,7 @@
       <w:pPr>
         <w:numPr>
           <w:ilvl w:val="0"/>
-          <w:numId w:val="1019"/>
+          <w:numId w:val="1021"/>
         </w:numPr>
       </w:pPr>
       <w:r>
@@ -4951,217 +5051,6 @@
           <w:bCs/>
         </w:rPr>
         <w:t xml:space="preserve">Create a Character Variable</w:t>
-      </w:r>
-    </w:p>
-    <w:p>
-      <w:pPr>
-        <w:numPr>
-          <w:ilvl w:val="1"/>
-          <w:numId w:val="1020"/>
-        </w:numPr>
-      </w:pPr>
-      <w:r>
-        <w:t xml:space="preserve">Create a variable named</w:t>
-      </w:r>
-      <w:r>
-        <w:t xml:space="preserve"> </w:t>
-      </w:r>
-      <w:r>
-        <w:rPr>
-          <w:rStyle w:val="VerbatimChar"/>
-        </w:rPr>
-        <w:t xml:space="preserve">favourite_colour</w:t>
-      </w:r>
-      <w:r>
-        <w:t xml:space="preserve"> </w:t>
-      </w:r>
-      <w:r>
-        <w:t xml:space="preserve">and assign it your favourite colour.</w:t>
-      </w:r>
-    </w:p>
-    <w:p>
-      <w:pPr>
-        <w:numPr>
-          <w:ilvl w:val="1"/>
-          <w:numId w:val="1020"/>
-        </w:numPr>
-      </w:pPr>
-      <w:r>
-        <w:t xml:space="preserve">What data type is this variable? Use</w:t>
-      </w:r>
-      <w:r>
-        <w:t xml:space="preserve"> </w:t>
-      </w:r>
-      <w:r>
-        <w:rPr>
-          <w:rStyle w:val="VerbatimChar"/>
-        </w:rPr>
-        <w:t xml:space="preserve">class()</w:t>
-      </w:r>
-      <w:r>
-        <w:t xml:space="preserve"> </w:t>
-      </w:r>
-      <w:r>
-        <w:t xml:space="preserve">to check.</w:t>
-      </w:r>
-    </w:p>
-    <w:p>
-      <w:pPr>
-        <w:numPr>
-          <w:ilvl w:val="0"/>
-          <w:numId w:val="1019"/>
-        </w:numPr>
-      </w:pPr>
-      <w:r>
-        <w:rPr>
-          <w:b/>
-          <w:bCs/>
-        </w:rPr>
-        <w:t xml:space="preserve">Create Numeric Variables</w:t>
-      </w:r>
-    </w:p>
-    <w:p>
-      <w:pPr>
-        <w:numPr>
-          <w:ilvl w:val="1"/>
-          <w:numId w:val="1021"/>
-        </w:numPr>
-      </w:pPr>
-      <w:r>
-        <w:t xml:space="preserve">Create two variables called</w:t>
-      </w:r>
-      <w:r>
-        <w:t xml:space="preserve"> </w:t>
-      </w:r>
-      <w:r>
-        <w:rPr>
-          <w:rStyle w:val="VerbatimChar"/>
-        </w:rPr>
-        <w:t xml:space="preserve">num1</w:t>
-      </w:r>
-      <w:r>
-        <w:t xml:space="preserve"> </w:t>
-      </w:r>
-      <w:r>
-        <w:t xml:space="preserve">and</w:t>
-      </w:r>
-      <w:r>
-        <w:t xml:space="preserve"> </w:t>
-      </w:r>
-      <w:r>
-        <w:rPr>
-          <w:rStyle w:val="VerbatimChar"/>
-        </w:rPr>
-        <w:t xml:space="preserve">num2</w:t>
-      </w:r>
-      <w:r>
-        <w:t xml:space="preserve">. Assign them any two numbers.</w:t>
-      </w:r>
-    </w:p>
-    <w:p>
-      <w:pPr>
-        <w:numPr>
-          <w:ilvl w:val="1"/>
-          <w:numId w:val="1021"/>
-        </w:numPr>
-      </w:pPr>
-      <w:r>
-        <w:t xml:space="preserve">Add</w:t>
-      </w:r>
-      <w:r>
-        <w:t xml:space="preserve"> </w:t>
-      </w:r>
-      <w:r>
-        <w:rPr>
-          <w:rStyle w:val="VerbatimChar"/>
-        </w:rPr>
-        <w:t xml:space="preserve">num1</w:t>
-      </w:r>
-      <w:r>
-        <w:t xml:space="preserve"> </w:t>
-      </w:r>
-      <w:r>
-        <w:t xml:space="preserve">and</w:t>
-      </w:r>
-      <w:r>
-        <w:t xml:space="preserve"> </w:t>
-      </w:r>
-      <w:r>
-        <w:rPr>
-          <w:rStyle w:val="VerbatimChar"/>
-        </w:rPr>
-        <w:t xml:space="preserve">num2</w:t>
-      </w:r>
-      <w:r>
-        <w:t xml:space="preserve"> </w:t>
-      </w:r>
-      <w:r>
-        <w:t xml:space="preserve">together and save the result in a new variable called</w:t>
-      </w:r>
-      <w:r>
-        <w:t xml:space="preserve"> </w:t>
-      </w:r>
-      <w:r>
-        <w:rPr>
-          <w:rStyle w:val="VerbatimChar"/>
-        </w:rPr>
-        <w:t xml:space="preserve">sum_result</w:t>
-      </w:r>
-      <w:r>
-        <w:t xml:space="preserve">.</w:t>
-      </w:r>
-    </w:p>
-    <w:p>
-      <w:pPr>
-        <w:numPr>
-          <w:ilvl w:val="1"/>
-          <w:numId w:val="1021"/>
-        </w:numPr>
-      </w:pPr>
-      <w:r>
-        <w:t xml:space="preserve">Use</w:t>
-      </w:r>
-      <w:r>
-        <w:t xml:space="preserve"> </w:t>
-      </w:r>
-      <w:r>
-        <w:rPr>
-          <w:rStyle w:val="VerbatimChar"/>
-        </w:rPr>
-        <w:t xml:space="preserve">print()</w:t>
-      </w:r>
-      <w:r>
-        <w:t xml:space="preserve"> </w:t>
-      </w:r>
-      <w:r>
-        <w:t xml:space="preserve">to show the value of</w:t>
-      </w:r>
-      <w:r>
-        <w:t xml:space="preserve"> </w:t>
-      </w:r>
-      <w:r>
-        <w:rPr>
-          <w:rStyle w:val="VerbatimChar"/>
-        </w:rPr>
-        <w:t xml:space="preserve">sum_result</w:t>
-      </w:r>
-      <w:r>
-        <w:t xml:space="preserve">.</w:t>
-      </w:r>
-    </w:p>
-    <w:p>
-      <w:pPr>
-        <w:numPr>
-          <w:ilvl w:val="0"/>
-          <w:numId w:val="1019"/>
-        </w:numPr>
-      </w:pPr>
-      <w:r>
-        <w:rPr>
-          <w:b/>
-          <w:bCs/>
-        </w:rPr>
-        <w:t xml:space="preserve">Convert Height</w:t>
       </w:r>
     </w:p>
     <w:p>
@@ -5172,7 +5061,7 @@
         </w:numPr>
       </w:pPr>
       <w:r>
-        <w:t xml:space="preserve">Make a variable called</w:t>
+        <w:t xml:space="preserve">Create a variable named</w:t>
       </w:r>
       <w:r>
         <w:t xml:space="preserve"> </w:t>
@@ -5181,25 +5070,13 @@
         <w:rPr>
           <w:rStyle w:val="VerbatimChar"/>
         </w:rPr>
-        <w:t xml:space="preserve">height_cm</w:t>
-      </w:r>
-      <w:r>
-        <w:t xml:space="preserve"> </w:t>
-      </w:r>
-      <w:r>
-        <w:t xml:space="preserve">and set it to your height in centimetres (e.g.,</w:t>
-      </w:r>
-      <w:r>
-        <w:t xml:space="preserve"> </w:t>
-      </w:r>
-      <w:r>
-        <w:rPr>
-          <w:rStyle w:val="VerbatimChar"/>
-        </w:rPr>
-        <w:t xml:space="preserve">175</w:t>
-      </w:r>
-      <w:r>
-        <w:t xml:space="preserve">).</w:t>
+        <w:t xml:space="preserve">favourite_colour</w:t>
+      </w:r>
+      <w:r>
+        <w:t xml:space="preserve"> </w:t>
+      </w:r>
+      <w:r>
+        <w:t xml:space="preserve">and assign it your favourite colour.</w:t>
       </w:r>
     </w:p>
     <w:p>
@@ -5210,7 +5087,7 @@
         </w:numPr>
       </w:pPr>
       <w:r>
-        <w:t xml:space="preserve">Create a second variable called</w:t>
+        <w:t xml:space="preserve">What data type is this variable? Use</w:t>
       </w:r>
       <w:r>
         <w:t xml:space="preserve"> </w:t>
@@ -5219,38 +5096,388 @@
         <w:rPr>
           <w:rStyle w:val="VerbatimChar"/>
         </w:rPr>
-        <w:t xml:space="preserve">height_m</w:t>
-      </w:r>
-      <w:r>
-        <w:t xml:space="preserve"> </w:t>
-      </w:r>
-      <w:r>
-        <w:t xml:space="preserve">and set it to your height in metres. To do this, divide</w:t>
-      </w:r>
-      <w:r>
-        <w:t xml:space="preserve"> </w:t>
-      </w:r>
-      <w:r>
-        <w:rPr>
-          <w:rStyle w:val="VerbatimChar"/>
-        </w:rPr>
-        <w:t xml:space="preserve">height_cm</w:t>
-      </w:r>
-      <w:r>
-        <w:t xml:space="preserve"> </w:t>
-      </w:r>
-      <w:r>
-        <w:t xml:space="preserve">by 100.</w:t>
+        <w:t xml:space="preserve">class()</w:t>
+      </w:r>
+      <w:r>
+        <w:t xml:space="preserve"> </w:t>
+      </w:r>
+      <w:r>
+        <w:t xml:space="preserve">to check.</w:t>
+      </w:r>
+    </w:p>
+    <w:p>
+      <w:pPr>
+        <w:numPr>
+          <w:ilvl w:val="0"/>
+          <w:numId w:val="1021"/>
+        </w:numPr>
+      </w:pPr>
+      <w:r>
+        <w:rPr>
+          <w:b/>
+          <w:bCs/>
+        </w:rPr>
+        <w:t xml:space="preserve">Create Numeric Variables</w:t>
       </w:r>
     </w:p>
     <w:p>
       <w:pPr>
         <w:numPr>
           <w:ilvl w:val="1"/>
-          <w:numId w:val="1022"/>
+          <w:numId w:val="1023"/>
         </w:numPr>
       </w:pPr>
       <w:r>
+        <w:t xml:space="preserve">Create two variables called</w:t>
+      </w:r>
+      <w:r>
+        <w:t xml:space="preserve"> </w:t>
+      </w:r>
+      <w:r>
+        <w:rPr>
+          <w:rStyle w:val="VerbatimChar"/>
+        </w:rPr>
+        <w:t xml:space="preserve">num1</w:t>
+      </w:r>
+      <w:r>
+        <w:t xml:space="preserve"> </w:t>
+      </w:r>
+      <w:r>
+        <w:t xml:space="preserve">and</w:t>
+      </w:r>
+      <w:r>
+        <w:t xml:space="preserve"> </w:t>
+      </w:r>
+      <w:r>
+        <w:rPr>
+          <w:rStyle w:val="VerbatimChar"/>
+        </w:rPr>
+        <w:t xml:space="preserve">num2</w:t>
+      </w:r>
+      <w:r>
+        <w:t xml:space="preserve">. Assign them any two numbers.</w:t>
+      </w:r>
+    </w:p>
+    <w:p>
+      <w:pPr>
+        <w:numPr>
+          <w:ilvl w:val="1"/>
+          <w:numId w:val="1023"/>
+        </w:numPr>
+      </w:pPr>
+      <w:r>
+        <w:t xml:space="preserve">Add</w:t>
+      </w:r>
+      <w:r>
+        <w:t xml:space="preserve"> </w:t>
+      </w:r>
+      <w:r>
+        <w:rPr>
+          <w:rStyle w:val="VerbatimChar"/>
+        </w:rPr>
+        <w:t xml:space="preserve">num1</w:t>
+      </w:r>
+      <w:r>
+        <w:t xml:space="preserve"> </w:t>
+      </w:r>
+      <w:r>
+        <w:t xml:space="preserve">and</w:t>
+      </w:r>
+      <w:r>
+        <w:t xml:space="preserve"> </w:t>
+      </w:r>
+      <w:r>
+        <w:rPr>
+          <w:rStyle w:val="VerbatimChar"/>
+        </w:rPr>
+        <w:t xml:space="preserve">num2</w:t>
+      </w:r>
+      <w:r>
+        <w:t xml:space="preserve"> </w:t>
+      </w:r>
+      <w:r>
+        <w:t xml:space="preserve">together and save the result in a new variable called</w:t>
+      </w:r>
+      <w:r>
+        <w:t xml:space="preserve"> </w:t>
+      </w:r>
+      <w:r>
+        <w:rPr>
+          <w:rStyle w:val="VerbatimChar"/>
+        </w:rPr>
+        <w:t xml:space="preserve">sum_result</w:t>
+      </w:r>
+      <w:r>
+        <w:t xml:space="preserve">.</w:t>
+      </w:r>
+    </w:p>
+    <w:tbl>
+      <w:tblPr>
+        <w:tblStyle w:val="Table"/>
+        <w:tblLook w:firstRow="0" w:lastRow="0" w:firstColumn="0" w:lastColumn="0" w:noHBand="0" w:noVBand="0" w:val="0000"/>
+        <w:tblBorders>
+          <w:left w:val="single" w:sz="24" w:space="0" w:color="EB9113"/>
+          <w:right w:val="single" w:sz="4" w:space="0" w:color="EB9113"/>
+          <w:top w:val="single" w:sz="4" w:space="0" w:color="EB9113"/>
+          <w:bottom w:val="single" w:sz="4" w:space="0" w:color="EB9113"/>
+        </w:tblBorders>
+        <w:tblCellMar>
+          <w:left w:w="144" w:type="dxa"/>
+          <w:right w:w="144" w:type="dxa"/>
+        </w:tblCellMar>
+        <w:tblInd w:w="164" w:type="dxa"/>
+        <w:tblW w:type="pct" w:w="100%"/>
+      </w:tblPr>
+      <w:tr>
+        <w:trPr>
+          <w:cantSplit/>
+        </w:trPr>
+        <w:tc>
+          <w:tcPr>
+            <w:shd w:color="auto" w:fill="fcefdc" w:val="clear"/>
+            <w:tcMar>
+              <w:top w:w="92" w:type="dxa"/>
+              <w:bottom w:w="92" w:type="dxa"/>
+            </w:tcMar>
+          </w:tcPr>
+          <w:p>
+            <w:pPr>
+              <w:pStyle w:val="FirstParagraph"/>
+            </w:pPr>
+            <w:pPr>
+              <w:spacing w:before="0" w:after="0"/>
+              <w:textAlignment w:val="center"/>
+            </w:pPr>
+            <w:r>
+              <w:drawing>
+                <wp:inline>
+                  <wp:extent cx="152400" cy="152400"/>
+                  <wp:effectExtent b="0" l="0" r="0" t="0"/>
+                  <wp:docPr descr="" title="" id="78" name="Picture"/>
+                  <a:graphic>
+                    <a:graphicData uri="http://schemas.openxmlformats.org/drawingml/2006/picture">
+                      <pic:pic>
+                        <pic:nvPicPr>
+                          <pic:cNvPr descr="C:\Program Files\RStudio\resources\app\bin\quarto\share\formats\docx\warning.png" id="79" name="Picture"/>
+                          <pic:cNvPicPr>
+                            <a:picLocks noChangeArrowheads="1" noChangeAspect="1"/>
+                          </pic:cNvPicPr>
+                        </pic:nvPicPr>
+                        <pic:blipFill>
+                          <a:blip r:embed="rId77"/>
+                          <a:stretch>
+                            <a:fillRect/>
+                          </a:stretch>
+                        </pic:blipFill>
+                        <pic:spPr bwMode="auto">
+                          <a:xfrm>
+                            <a:off x="0" y="0"/>
+                            <a:ext cx="152400" cy="152400"/>
+                          </a:xfrm>
+                          <a:prstGeom prst="rect">
+                            <a:avLst/>
+                          </a:prstGeom>
+                          <a:noFill/>
+                          <a:ln w="9525">
+                            <a:noFill/>
+                            <a:headEnd/>
+                            <a:tailEnd/>
+                          </a:ln>
+                        </pic:spPr>
+                      </pic:pic>
+                    </a:graphicData>
+                  </a:graphic>
+                </wp:inline>
+              </w:drawing>
+            </w:r>
+            <w:r>
+              <w:t xml:space="preserve"> </w:t>
+            </w:r>
+            <w:r>
+              <w:t xml:space="preserve"> </w:t>
+            </w:r>
+            <w:r>
+              <w:t xml:space="preserve">Error: object num1/num2 not found</w:t>
+            </w:r>
+          </w:p>
+        </w:tc>
+      </w:tr>
+      <w:tr>
+        <w:trPr>
+          <w:cantSplit/>
+        </w:trPr>
+        <w:tc>
+          <w:tcPr>
+            <w:tcMar>
+              <w:top w:w="108" w:type="dxa"/>
+              <w:bottom w:w="108" w:type="dxa"/>
+            </w:tcMar>
+          </w:tcPr>
+          <w:p>
+            <w:pPr>
+              <w:pStyle w:val="BodyText"/>
+            </w:pPr>
+            <w:pPr>
+              <w:spacing w:before="16" w:after="16"/>
+            </w:pPr>
+            <w:r>
+              <w:t xml:space="preserve">If you are receiving this error, it is because you have not run the code that defines the variable. Make sure to highlight that code and press run, before adding</w:t>
+            </w:r>
+            <w:r>
+              <w:t xml:space="preserve"> </w:t>
+            </w:r>
+            <w:r>
+              <w:rPr>
+                <w:rStyle w:val="VerbatimChar"/>
+              </w:rPr>
+              <w:t xml:space="preserve">num1</w:t>
+            </w:r>
+            <w:r>
+              <w:t xml:space="preserve"> </w:t>
+            </w:r>
+            <w:r>
+              <w:t xml:space="preserve">and</w:t>
+            </w:r>
+            <w:r>
+              <w:t xml:space="preserve"> </w:t>
+            </w:r>
+            <w:r>
+              <w:rPr>
+                <w:rStyle w:val="VerbatimChar"/>
+              </w:rPr>
+              <w:t xml:space="preserve">num2</w:t>
+            </w:r>
+            <w:r>
+              <w:t xml:space="preserve"> </w:t>
+            </w:r>
+            <w:r>
+              <w:t xml:space="preserve">together.</w:t>
+            </w:r>
+          </w:p>
+        </w:tc>
+      </w:tr>
+    </w:tbl>
+    <w:p>
+      <w:pPr>
+        <w:pStyle w:val="BodyText"/>
+      </w:pPr>
+      <w:r>
+        <w:t xml:space="preserve"> </w:t>
+      </w:r>
+    </w:p>
+    <w:p>
+      <w:pPr>
+        <w:pStyle w:val="SourceCode"/>
+      </w:pPr>
+      <w:r>
+        <w:rPr>
+          <w:rStyle w:val="VerbatimChar"/>
+        </w:rPr>
+        <w:t xml:space="preserve">-   Use `print()` to show the value of `sum_result`.</w:t>
+      </w:r>
+    </w:p>
+    <w:p>
+      <w:pPr>
+        <w:numPr>
+          <w:ilvl w:val="0"/>
+          <w:numId w:val="1024"/>
+        </w:numPr>
+      </w:pPr>
+      <w:r>
+        <w:rPr>
+          <w:b/>
+          <w:bCs/>
+        </w:rPr>
+        <w:t xml:space="preserve">Convert Height</w:t>
+      </w:r>
+    </w:p>
+    <w:p>
+      <w:pPr>
+        <w:numPr>
+          <w:ilvl w:val="1"/>
+          <w:numId w:val="1025"/>
+        </w:numPr>
+      </w:pPr>
+      <w:r>
+        <w:t xml:space="preserve">Make a variable called</w:t>
+      </w:r>
+      <w:r>
+        <w:t xml:space="preserve"> </w:t>
+      </w:r>
+      <w:r>
+        <w:rPr>
+          <w:rStyle w:val="VerbatimChar"/>
+        </w:rPr>
+        <w:t xml:space="preserve">height_cm</w:t>
+      </w:r>
+      <w:r>
+        <w:t xml:space="preserve"> </w:t>
+      </w:r>
+      <w:r>
+        <w:t xml:space="preserve">and set it to your height in centimetres (e.g.,</w:t>
+      </w:r>
+      <w:r>
+        <w:t xml:space="preserve"> </w:t>
+      </w:r>
+      <w:r>
+        <w:rPr>
+          <w:rStyle w:val="VerbatimChar"/>
+        </w:rPr>
+        <w:t xml:space="preserve">175</w:t>
+      </w:r>
+      <w:r>
+        <w:t xml:space="preserve">).</w:t>
+      </w:r>
+    </w:p>
+    <w:p>
+      <w:pPr>
+        <w:numPr>
+          <w:ilvl w:val="1"/>
+          <w:numId w:val="1025"/>
+        </w:numPr>
+      </w:pPr>
+      <w:r>
+        <w:t xml:space="preserve">Create a second variable called</w:t>
+      </w:r>
+      <w:r>
+        <w:t xml:space="preserve"> </w:t>
+      </w:r>
+      <w:r>
+        <w:rPr>
+          <w:rStyle w:val="VerbatimChar"/>
+        </w:rPr>
+        <w:t xml:space="preserve">height_m</w:t>
+      </w:r>
+      <w:r>
+        <w:t xml:space="preserve"> </w:t>
+      </w:r>
+      <w:r>
+        <w:t xml:space="preserve">and set it to your height in metres. To do this, divide</w:t>
+      </w:r>
+      <w:r>
+        <w:t xml:space="preserve"> </w:t>
+      </w:r>
+      <w:r>
+        <w:rPr>
+          <w:rStyle w:val="VerbatimChar"/>
+        </w:rPr>
+        <w:t xml:space="preserve">height_cm</w:t>
+      </w:r>
+      <w:r>
+        <w:t xml:space="preserve"> </w:t>
+      </w:r>
+      <w:r>
+        <w:t xml:space="preserve">by 100.</w:t>
+      </w:r>
+    </w:p>
+    <w:p>
+      <w:pPr>
+        <w:numPr>
+          <w:ilvl w:val="1"/>
+          <w:numId w:val="1025"/>
+        </w:numPr>
+      </w:pPr>
+      <w:r>
         <w:t xml:space="preserve">Use</w:t>
       </w:r>
       <w:r>
@@ -5296,9 +5523,9 @@
         <w:t xml:space="preserve">.</w:t>
       </w:r>
     </w:p>
-    <w:bookmarkEnd w:id="77"/>
-    <w:bookmarkEnd w:id="78"/>
-    <w:bookmarkStart w:id="92" w:name="activity-6-vectors"/>
+    <w:bookmarkEnd w:id="80"/>
+    <w:bookmarkEnd w:id="81"/>
+    <w:bookmarkStart w:id="95" w:name="activity-6-vectors"/>
     <w:p>
       <w:pPr>
         <w:pStyle w:val="Heading2"/>
@@ -5307,7 +5534,7 @@
         <w:t xml:space="preserve">Activity 6: Vectors</w:t>
       </w:r>
     </w:p>
-    <w:bookmarkStart w:id="90" w:name="information-on-vectors"/>
+    <w:bookmarkStart w:id="93" w:name="information-on-vectors"/>
     <w:p>
       <w:pPr>
         <w:pStyle w:val="Heading3"/>
@@ -5358,12 +5585,12 @@
                 <wp:inline>
                   <wp:extent cx="152400" cy="152400"/>
                   <wp:effectExtent b="0" l="0" r="0" t="0"/>
-                  <wp:docPr descr="" title="" id="79" name="Picture"/>
+                  <wp:docPr descr="" title="" id="82" name="Picture"/>
                   <a:graphic>
                     <a:graphicData uri="http://schemas.openxmlformats.org/drawingml/2006/picture">
                       <pic:pic>
                         <pic:nvPicPr>
-                          <pic:cNvPr descr="C:\Program Files\RStudio\resources\app\bin\quarto\share\formats\docx\caution.png" id="80" name="Picture"/>
+                          <pic:cNvPr descr="C:\Program Files\RStudio\resources\app\bin\quarto\share\formats\docx\caution.png" id="83" name="Picture"/>
                           <pic:cNvPicPr>
                             <a:picLocks noChangeArrowheads="1" noChangeAspect="1"/>
                           </pic:cNvPicPr>
@@ -5450,7 +5677,7 @@
               <w:t xml:space="preserve">. Vectors are like a column or row of data.</w:t>
             </w:r>
           </w:p>
-          <w:bookmarkStart w:id="81" w:name="creating-a-vector"/>
+          <w:bookmarkStart w:id="84" w:name="creating-a-vector"/>
           <w:p>
             <w:pPr>
               <w:pStyle w:val="Heading3"/>
@@ -5580,7 +5807,7 @@
         </w:tc>
       </w:tr>
     </w:tbl>
-    <w:bookmarkEnd w:id="81"/>
+    <w:bookmarkEnd w:id="84"/>
     <w:p>
       <w:pPr>
         <w:pStyle w:val="FirstParagraph"/>
@@ -5631,12 +5858,12 @@
                 <wp:inline>
                   <wp:extent cx="152400" cy="152400"/>
                   <wp:effectExtent b="0" l="0" r="0" t="0"/>
-                  <wp:docPr descr="" title="" id="82" name="Picture"/>
+                  <wp:docPr descr="" title="" id="85" name="Picture"/>
                   <a:graphic>
                     <a:graphicData uri="http://schemas.openxmlformats.org/drawingml/2006/picture">
                       <pic:pic>
                         <pic:nvPicPr>
-                          <pic:cNvPr descr="C:\Program Files\RStudio\resources\app\bin\quarto\share\formats\docx\note.png" id="83" name="Picture"/>
+                          <pic:cNvPr descr="C:\Program Files\RStudio\resources\app\bin\quarto\share\formats\docx\note.png" id="86" name="Picture"/>
                           <pic:cNvPicPr>
                             <a:picLocks noChangeArrowheads="1" noChangeAspect="1"/>
                           </pic:cNvPicPr>
@@ -5691,7 +5918,7 @@
               <w:bottom w:w="108" w:type="dxa"/>
             </w:tcMar>
           </w:tcPr>
-          <w:bookmarkStart w:id="84" w:name="key-points-about-vectors"/>
+          <w:bookmarkStart w:id="87" w:name="key-points-about-vectors"/>
           <w:p>
             <w:pPr>
               <w:pStyle w:val="Heading3"/>
@@ -6626,7 +6853,7 @@
         </w:tc>
       </w:tr>
     </w:tbl>
-    <w:bookmarkEnd w:id="84"/>
+    <w:bookmarkEnd w:id="87"/>
     <w:p>
       <w:pPr>
         <w:pStyle w:val="FirstParagraph"/>
@@ -6677,12 +6904,12 @@
                 <wp:inline>
                   <wp:extent cx="152400" cy="152400"/>
                   <wp:effectExtent b="0" l="0" r="0" t="0"/>
-                  <wp:docPr descr="" title="" id="85" name="Picture"/>
+                  <wp:docPr descr="" title="" id="88" name="Picture"/>
                   <a:graphic>
                     <a:graphicData uri="http://schemas.openxmlformats.org/drawingml/2006/picture">
                       <pic:pic>
                         <pic:nvPicPr>
-                          <pic:cNvPr descr="C:\Program Files\RStudio\resources\app\bin\quarto\share\formats\docx\tip.png" id="86" name="Picture"/>
+                          <pic:cNvPr descr="C:\Program Files\RStudio\resources\app\bin\quarto\share\formats\docx\tip.png" id="89" name="Picture"/>
                           <pic:cNvPicPr>
                             <a:picLocks noChangeArrowheads="1" noChangeAspect="1"/>
                           </pic:cNvPicPr>
@@ -6785,18 +7012,18 @@
                 <wp:inline>
                   <wp:extent cx="5334000" cy="1224297"/>
                   <wp:effectExtent b="0" l="0" r="0" t="0"/>
-                  <wp:docPr descr="" title="" id="88" name="Picture"/>
+                  <wp:docPr descr="" title="" id="91" name="Picture"/>
                   <a:graphic>
                     <a:graphicData uri="http://schemas.openxmlformats.org/drawingml/2006/picture">
                       <pic:pic>
                         <pic:nvPicPr>
-                          <pic:cNvPr descr="images/03-index-logical.png" id="89" name="Picture"/>
+                          <pic:cNvPr descr="images/02-index-logical.png" id="92" name="Picture"/>
                           <pic:cNvPicPr>
                             <a:picLocks noChangeArrowheads="1" noChangeAspect="1"/>
                           </pic:cNvPicPr>
                         </pic:nvPicPr>
                         <pic:blipFill>
-                          <a:blip r:embed="rId87"/>
+                          <a:blip r:embed="rId90"/>
                           <a:stretch>
                             <a:fillRect/>
                           </a:stretch>
@@ -7109,8 +7336,8 @@
         </w:tc>
       </w:tr>
     </w:tbl>
-    <w:bookmarkEnd w:id="90"/>
-    <w:bookmarkStart w:id="91" w:name="exercises-3"/>
+    <w:bookmarkEnd w:id="93"/>
+    <w:bookmarkStart w:id="94" w:name="exercises-3"/>
     <w:p>
       <w:pPr>
         <w:pStyle w:val="Heading3"/>
@@ -7123,7 +7350,7 @@
       <w:pPr>
         <w:numPr>
           <w:ilvl w:val="0"/>
-          <w:numId w:val="1023"/>
+          <w:numId w:val="1026"/>
         </w:numPr>
       </w:pPr>
       <w:r>
@@ -7138,7 +7365,7 @@
       <w:pPr>
         <w:numPr>
           <w:ilvl w:val="1"/>
-          <w:numId w:val="1024"/>
+          <w:numId w:val="1027"/>
         </w:numPr>
       </w:pPr>
       <w:r>
@@ -7180,7 +7407,7 @@
       <w:pPr>
         <w:numPr>
           <w:ilvl w:val="1"/>
-          <w:numId w:val="1024"/>
+          <w:numId w:val="1027"/>
         </w:numPr>
       </w:pPr>
       <w:r>
@@ -7237,7 +7464,7 @@
       <w:pPr>
         <w:numPr>
           <w:ilvl w:val="1"/>
-          <w:numId w:val="1024"/>
+          <w:numId w:val="1027"/>
         </w:numPr>
       </w:pPr>
       <w:r>
@@ -7279,7 +7506,7 @@
       <w:pPr>
         <w:numPr>
           <w:ilvl w:val="1"/>
-          <w:numId w:val="1024"/>
+          <w:numId w:val="1027"/>
         </w:numPr>
       </w:pPr>
       <w:r>
@@ -7339,7 +7566,7 @@
       <w:pPr>
         <w:numPr>
           <w:ilvl w:val="1"/>
-          <w:numId w:val="1024"/>
+          <w:numId w:val="1027"/>
         </w:numPr>
       </w:pPr>
       <w:r>
@@ -7365,7 +7592,7 @@
       <w:pPr>
         <w:numPr>
           <w:ilvl w:val="0"/>
-          <w:numId w:val="1023"/>
+          <w:numId w:val="1026"/>
         </w:numPr>
       </w:pPr>
       <w:r>
@@ -7379,7 +7606,7 @@
         <w:br/>
       </w:r>
       <w:r>
-        <w:t xml:space="preserve">Extract the 2nd, 4th, and 6th elements from each of the following vectors. Copy and paste the code</w:t>
+        <w:t xml:space="preserve">Extract the 2nd, 4th, and 6th elements from each of the following vectors. Copy, paste, and run the code before attempting this.</w:t>
       </w:r>
     </w:p>
     <w:p>
@@ -7685,6 +7912,18 @@
           <w:rStyle w:val="StringTok"/>
         </w:rPr>
         <w:t xml:space="preserve">"FALSE"</w:t>
+      </w:r>
+      <w:r>
+        <w:rPr>
+          <w:rStyle w:val="NormalTok"/>
+        </w:rPr>
+        <w:t xml:space="preserve">, </w:t>
+      </w:r>
+      <w:r>
+        <w:rPr>
+          <w:rStyle w:val="StringTok"/>
+        </w:rPr>
+        <w:t xml:space="preserve">"TRUE"</w:t>
       </w:r>
       <w:r>
         <w:rPr>
@@ -7698,7 +7937,7 @@
         <w:pStyle w:val="Compact"/>
         <w:numPr>
           <w:ilvl w:val="0"/>
-          <w:numId w:val="1025"/>
+          <w:numId w:val="1028"/>
         </w:numPr>
       </w:pPr>
       <w:r>
@@ -7713,7 +7952,7 @@
       <w:pPr>
         <w:numPr>
           <w:ilvl w:val="1"/>
-          <w:numId w:val="1026"/>
+          <w:numId w:val="1029"/>
         </w:numPr>
       </w:pPr>
       <w:r>
@@ -7750,9 +7989,149 @@
       <w:r>
         <w:t xml:space="preserve">vector? Try it. Make sure to create the variable in your script first.</w:t>
       </w:r>
-      <w:r>
-        <w:br/>
-      </w:r>
+    </w:p>
+    <w:p>
+      <w:pPr>
+        <w:pStyle w:val="SourceCode"/>
+        <w:numPr>
+          <w:ilvl w:val="1"/>
+          <w:numId w:val="1000"/>
+        </w:numPr>
+      </w:pPr>
+      <w:r>
+        <w:rPr>
+          <w:rStyle w:val="NormalTok"/>
+        </w:rPr>
+        <w:t xml:space="preserve">rintro_marks </w:t>
+      </w:r>
+      <w:r>
+        <w:rPr>
+          <w:rStyle w:val="OtherTok"/>
+        </w:rPr>
+        <w:t xml:space="preserve">&lt;-</w:t>
+      </w:r>
+      <w:r>
+        <w:rPr>
+          <w:rStyle w:val="NormalTok"/>
+        </w:rPr>
+        <w:t xml:space="preserve"> </w:t>
+      </w:r>
+      <w:r>
+        <w:rPr>
+          <w:rStyle w:val="FunctionTok"/>
+        </w:rPr>
+        <w:t xml:space="preserve">c</w:t>
+      </w:r>
+      <w:r>
+        <w:rPr>
+          <w:rStyle w:val="NormalTok"/>
+        </w:rPr>
+        <w:t xml:space="preserve">(</w:t>
+      </w:r>
+      <w:r>
+        <w:rPr>
+          <w:rStyle w:val="DecValTok"/>
+        </w:rPr>
+        <w:t xml:space="preserve">69</w:t>
+      </w:r>
+      <w:r>
+        <w:rPr>
+          <w:rStyle w:val="NormalTok"/>
+        </w:rPr>
+        <w:t xml:space="preserve">, </w:t>
+      </w:r>
+      <w:r>
+        <w:rPr>
+          <w:rStyle w:val="DecValTok"/>
+        </w:rPr>
+        <w:t xml:space="preserve">65</w:t>
+      </w:r>
+      <w:r>
+        <w:rPr>
+          <w:rStyle w:val="NormalTok"/>
+        </w:rPr>
+        <w:t xml:space="preserve">, </w:t>
+      </w:r>
+      <w:r>
+        <w:rPr>
+          <w:rStyle w:val="DecValTok"/>
+        </w:rPr>
+        <w:t xml:space="preserve">80</w:t>
+      </w:r>
+      <w:r>
+        <w:rPr>
+          <w:rStyle w:val="NormalTok"/>
+        </w:rPr>
+        <w:t xml:space="preserve">, </w:t>
+      </w:r>
+      <w:r>
+        <w:rPr>
+          <w:rStyle w:val="DecValTok"/>
+        </w:rPr>
+        <w:t xml:space="preserve">77</w:t>
+      </w:r>
+      <w:r>
+        <w:rPr>
+          <w:rStyle w:val="NormalTok"/>
+        </w:rPr>
+        <w:t xml:space="preserve">, </w:t>
+      </w:r>
+      <w:r>
+        <w:rPr>
+          <w:rStyle w:val="DecValTok"/>
+        </w:rPr>
+        <w:t xml:space="preserve">86</w:t>
+      </w:r>
+      <w:r>
+        <w:rPr>
+          <w:rStyle w:val="NormalTok"/>
+        </w:rPr>
+        <w:t xml:space="preserve">, </w:t>
+      </w:r>
+      <w:r>
+        <w:rPr>
+          <w:rStyle w:val="DecValTok"/>
+        </w:rPr>
+        <w:t xml:space="preserve">88</w:t>
+      </w:r>
+      <w:r>
+        <w:rPr>
+          <w:rStyle w:val="NormalTok"/>
+        </w:rPr>
+        <w:t xml:space="preserve">, </w:t>
+      </w:r>
+      <w:r>
+        <w:rPr>
+          <w:rStyle w:val="DecValTok"/>
+        </w:rPr>
+        <w:t xml:space="preserve">92</w:t>
+      </w:r>
+      <w:r>
+        <w:rPr>
+          <w:rStyle w:val="NormalTok"/>
+        </w:rPr>
+        <w:t xml:space="preserve">, </w:t>
+      </w:r>
+      <w:r>
+        <w:rPr>
+          <w:rStyle w:val="DecValTok"/>
+        </w:rPr>
+        <w:t xml:space="preserve">71</w:t>
+      </w:r>
+      <w:r>
+        <w:rPr>
+          <w:rStyle w:val="NormalTok"/>
+        </w:rPr>
+        <w:t xml:space="preserve">)</w:t>
+      </w:r>
+    </w:p>
+    <w:p>
+      <w:pPr>
+        <w:numPr>
+          <w:ilvl w:val="1"/>
+          <w:numId w:val="1029"/>
+        </w:numPr>
+      </w:pPr>
       <w:r>
         <w:rPr>
           <w:b/>
@@ -7783,7 +8162,7 @@
       <w:pPr>
         <w:numPr>
           <w:ilvl w:val="1"/>
-          <w:numId w:val="1026"/>
+          <w:numId w:val="1029"/>
         </w:numPr>
       </w:pPr>
       <w:r>
@@ -7794,12 +8173,27 @@
         <w:t xml:space="preserve">Bonus</w:t>
       </w:r>
       <w:r>
-        <w:t xml:space="preserve">: Calculate the mean of the bottom 3 marks.</w:t>
-      </w:r>
-    </w:p>
-    <w:bookmarkEnd w:id="91"/>
-    <w:bookmarkEnd w:id="92"/>
-    <w:bookmarkStart w:id="113" w:name="activity-7-dataframes"/>
+        <w:t xml:space="preserve">: Calculate the mean of the bottom 3 marks (use</w:t>
+      </w:r>
+      <w:r>
+        <w:t xml:space="preserve"> </w:t>
+      </w:r>
+      <w:r>
+        <w:rPr>
+          <w:rStyle w:val="VerbatimChar"/>
+        </w:rPr>
+        <w:t xml:space="preserve">mean()</w:t>
+      </w:r>
+      <w:r>
+        <w:t xml:space="preserve"> </w:t>
+      </w:r>
+      <w:r>
+        <w:t xml:space="preserve">function).</w:t>
+      </w:r>
+    </w:p>
+    <w:bookmarkEnd w:id="94"/>
+    <w:bookmarkEnd w:id="95"/>
+    <w:bookmarkStart w:id="116" w:name="activity-7-dataframes"/>
     <w:p>
       <w:pPr>
         <w:pStyle w:val="Heading2"/>
@@ -7808,7 +8202,7 @@
         <w:t xml:space="preserve">Activity 7: Dataframes</w:t>
       </w:r>
     </w:p>
-    <w:bookmarkStart w:id="111" w:name="information-on-dataframes"/>
+    <w:bookmarkStart w:id="114" w:name="information-on-dataframes"/>
     <w:p>
       <w:pPr>
         <w:pStyle w:val="Heading3"/>
@@ -7859,12 +8253,12 @@
                 <wp:inline>
                   <wp:extent cx="152400" cy="152400"/>
                   <wp:effectExtent b="0" l="0" r="0" t="0"/>
-                  <wp:docPr descr="" title="" id="93" name="Picture"/>
+                  <wp:docPr descr="" title="" id="96" name="Picture"/>
                   <a:graphic>
                     <a:graphicData uri="http://schemas.openxmlformats.org/drawingml/2006/picture">
                       <pic:pic>
                         <pic:nvPicPr>
-                          <pic:cNvPr descr="C:\Program Files\RStudio\resources\app\bin\quarto\share\formats\docx\caution.png" id="94" name="Picture"/>
+                          <pic:cNvPr descr="C:\Program Files\RStudio\resources\app\bin\quarto\share\formats\docx\caution.png" id="97" name="Picture"/>
                           <pic:cNvPicPr>
                             <a:picLocks noChangeArrowheads="1" noChangeAspect="1"/>
                           </pic:cNvPicPr>
@@ -8341,18 +8735,18 @@
                 <wp:inline>
                   <wp:extent cx="152400" cy="152400"/>
                   <wp:effectExtent b="0" l="0" r="0" t="0"/>
-                  <wp:docPr descr="" title="" id="96" name="Picture"/>
+                  <wp:docPr descr="" title="" id="99" name="Picture"/>
                   <a:graphic>
                     <a:graphicData uri="http://schemas.openxmlformats.org/drawingml/2006/picture">
                       <pic:pic>
                         <pic:nvPicPr>
-                          <pic:cNvPr descr="C:\Program Files\RStudio\resources\app\bin\quarto\share\formats\docx\important.png" id="97" name="Picture"/>
+                          <pic:cNvPr descr="C:\Program Files\RStudio\resources\app\bin\quarto\share\formats\docx\important.png" id="100" name="Picture"/>
                           <pic:cNvPicPr>
                             <a:picLocks noChangeArrowheads="1" noChangeAspect="1"/>
                           </pic:cNvPicPr>
                         </pic:nvPicPr>
                         <pic:blipFill>
-                          <a:blip r:embed="rId95"/>
+                          <a:blip r:embed="rId98"/>
                           <a:stretch>
                             <a:fillRect/>
                           </a:stretch>
@@ -8545,12 +8939,12 @@
                 <wp:inline>
                   <wp:extent cx="152400" cy="152400"/>
                   <wp:effectExtent b="0" l="0" r="0" t="0"/>
-                  <wp:docPr descr="" title="" id="98" name="Picture"/>
+                  <wp:docPr descr="" title="" id="101" name="Picture"/>
                   <a:graphic>
                     <a:graphicData uri="http://schemas.openxmlformats.org/drawingml/2006/picture">
                       <pic:pic>
                         <pic:nvPicPr>
-                          <pic:cNvPr descr="C:\Program Files\RStudio\resources\app\bin\quarto\share\formats\docx\note.png" id="99" name="Picture"/>
+                          <pic:cNvPr descr="C:\Program Files\RStudio\resources\app\bin\quarto\share\formats\docx\note.png" id="102" name="Picture"/>
                           <pic:cNvPicPr>
                             <a:picLocks noChangeArrowheads="1" noChangeAspect="1"/>
                           </pic:cNvPicPr>
@@ -8605,7 +8999,7 @@
               <w:bottom w:w="108" w:type="dxa"/>
             </w:tcMar>
           </w:tcPr>
-          <w:bookmarkStart w:id="103" w:name="extracting-information-from-data-frames"/>
+          <w:bookmarkStart w:id="106" w:name="extracting-information-from-data-frames"/>
           <w:p>
             <w:pPr>
               <w:pStyle w:val="Heading3"/>
@@ -8622,7 +9016,7 @@
               <w:t xml:space="preserve">You can extract or subset data from a data frame in several ways:</w:t>
             </w:r>
           </w:p>
-          <w:bookmarkStart w:id="100" w:name="selecting-columns"/>
+          <w:bookmarkStart w:id="103" w:name="selecting-columns"/>
           <w:p>
             <w:pPr>
               <w:pStyle w:val="Heading4"/>
@@ -8636,7 +9030,7 @@
               <w:pStyle w:val="Compact"/>
               <w:numPr>
                 <w:ilvl w:val="0"/>
-                <w:numId w:val="1027"/>
+                <w:numId w:val="1030"/>
               </w:numPr>
             </w:pPr>
             <w:r>
@@ -8925,8 +9319,8 @@
               <w:t xml:space="preserve">3  22 75.33</w:t>
             </w:r>
           </w:p>
-          <w:bookmarkEnd w:id="100"/>
-          <w:bookmarkStart w:id="101" w:name="selecting-rows"/>
+          <w:bookmarkEnd w:id="103"/>
+          <w:bookmarkStart w:id="104" w:name="selecting-rows"/>
           <w:p>
             <w:pPr>
               <w:pStyle w:val="Heading4"/>
@@ -9209,8 +9603,8 @@
               <w:t xml:space="preserve">NA    &lt;NA&gt;  NA    NA</w:t>
             </w:r>
           </w:p>
-          <w:bookmarkEnd w:id="101"/>
-          <w:bookmarkStart w:id="102" w:name="selecting-rows-and-columns-together"/>
+          <w:bookmarkEnd w:id="104"/>
+          <w:bookmarkStart w:id="105" w:name="selecting-rows-and-columns-together"/>
           <w:p>
             <w:pPr>
               <w:pStyle w:val="Heading4"/>
@@ -9353,8 +9747,8 @@
         </w:tc>
       </w:tr>
     </w:tbl>
-    <w:bookmarkEnd w:id="102"/>
-    <w:bookmarkEnd w:id="103"/>
+    <w:bookmarkEnd w:id="105"/>
+    <w:bookmarkEnd w:id="106"/>
     <w:p>
       <w:pPr>
         <w:pStyle w:val="FirstParagraph"/>
@@ -9405,12 +9799,12 @@
                 <wp:inline>
                   <wp:extent cx="152400" cy="152400"/>
                   <wp:effectExtent b="0" l="0" r="0" t="0"/>
-                  <wp:docPr descr="" title="" id="104" name="Picture"/>
+                  <wp:docPr descr="" title="" id="107" name="Picture"/>
                   <a:graphic>
                     <a:graphicData uri="http://schemas.openxmlformats.org/drawingml/2006/picture">
                       <pic:pic>
                         <pic:nvPicPr>
-                          <pic:cNvPr descr="C:\Program Files\RStudio\resources\app\bin\quarto\share\formats\docx\tip.png" id="105" name="Picture"/>
+                          <pic:cNvPr descr="C:\Program Files\RStudio\resources\app\bin\quarto\share\formats\docx\tip.png" id="108" name="Picture"/>
                           <pic:cNvPicPr>
                             <a:picLocks noChangeArrowheads="1" noChangeAspect="1"/>
                           </pic:cNvPicPr>
@@ -9465,7 +9859,7 @@
               <w:bottom w:w="108" w:type="dxa"/>
             </w:tcMar>
           </w:tcPr>
-          <w:bookmarkStart w:id="106" w:name="adding-columns-to-a-data-frame"/>
+          <w:bookmarkStart w:id="109" w:name="adding-columns-to-a-data-frame"/>
           <w:p>
             <w:pPr>
               <w:pStyle w:val="Heading4"/>
@@ -9633,8 +10027,8 @@
               <w:t xml:space="preserve">3 Charlie  22 75.33       Male</w:t>
             </w:r>
           </w:p>
-          <w:bookmarkEnd w:id="106"/>
-          <w:bookmarkStart w:id="107" w:name="adding-rows-to-a-data-frame"/>
+          <w:bookmarkEnd w:id="109"/>
+          <w:bookmarkStart w:id="110" w:name="adding-rows-to-a-data-frame"/>
           <w:p>
             <w:pPr>
               <w:pStyle w:val="Heading4"/>
@@ -9902,7 +10296,7 @@
         </w:tc>
       </w:tr>
     </w:tbl>
-    <w:bookmarkEnd w:id="107"/>
+    <w:bookmarkEnd w:id="110"/>
     <w:p>
       <w:pPr>
         <w:pStyle w:val="FirstParagraph"/>
@@ -9953,18 +10347,18 @@
                 <wp:inline>
                   <wp:extent cx="152400" cy="152400"/>
                   <wp:effectExtent b="0" l="0" r="0" t="0"/>
-                  <wp:docPr descr="" title="" id="108" name="Picture"/>
+                  <wp:docPr descr="" title="" id="111" name="Picture"/>
                   <a:graphic>
                     <a:graphicData uri="http://schemas.openxmlformats.org/drawingml/2006/picture">
                       <pic:pic>
                         <pic:nvPicPr>
-                          <pic:cNvPr descr="C:\Program Files\RStudio\resources\app\bin\quarto\share\formats\docx\important.png" id="109" name="Picture"/>
+                          <pic:cNvPr descr="C:\Program Files\RStudio\resources\app\bin\quarto\share\formats\docx\important.png" id="112" name="Picture"/>
                           <pic:cNvPicPr>
                             <a:picLocks noChangeArrowheads="1" noChangeAspect="1"/>
                           </pic:cNvPicPr>
                         </pic:nvPicPr>
                         <pic:blipFill>
-                          <a:blip r:embed="rId95"/>
+                          <a:blip r:embed="rId98"/>
                           <a:stretch>
                             <a:fillRect/>
                           </a:stretch>
@@ -10013,7 +10407,7 @@
               <w:bottom w:w="108" w:type="dxa"/>
             </w:tcMar>
           </w:tcPr>
-          <w:bookmarkStart w:id="110" w:name="important-note"/>
+          <w:bookmarkStart w:id="113" w:name="important-note"/>
           <w:p>
             <w:pPr>
               <w:pStyle w:val="Heading4"/>
@@ -10378,9 +10772,9 @@
         </w:tc>
       </w:tr>
     </w:tbl>
-    <w:bookmarkEnd w:id="110"/>
-    <w:bookmarkEnd w:id="111"/>
-    <w:bookmarkStart w:id="112" w:name="exercises-4"/>
+    <w:bookmarkEnd w:id="113"/>
+    <w:bookmarkEnd w:id="114"/>
+    <w:bookmarkStart w:id="115" w:name="exercises-4"/>
     <w:p>
       <w:pPr>
         <w:pStyle w:val="Heading3"/>
@@ -10393,7 +10787,7 @@
       <w:pPr>
         <w:numPr>
           <w:ilvl w:val="0"/>
-          <w:numId w:val="1028"/>
+          <w:numId w:val="1031"/>
         </w:numPr>
       </w:pPr>
       <w:r>
@@ -10408,7 +10802,7 @@
       <w:pPr>
         <w:numPr>
           <w:ilvl w:val="1"/>
-          <w:numId w:val="1029"/>
+          <w:numId w:val="1032"/>
         </w:numPr>
       </w:pPr>
       <w:r>
@@ -10434,7 +10828,7 @@
       <w:pPr>
         <w:numPr>
           <w:ilvl w:val="2"/>
-          <w:numId w:val="1030"/>
+          <w:numId w:val="1033"/>
         </w:numPr>
       </w:pPr>
       <w:r>
@@ -10451,7 +10845,7 @@
       <w:pPr>
         <w:numPr>
           <w:ilvl w:val="2"/>
-          <w:numId w:val="1030"/>
+          <w:numId w:val="1033"/>
         </w:numPr>
       </w:pPr>
       <w:r>
@@ -10468,14 +10862,14 @@
       <w:pPr>
         <w:numPr>
           <w:ilvl w:val="2"/>
-          <w:numId w:val="1030"/>
+          <w:numId w:val="1033"/>
         </w:numPr>
       </w:pPr>
       <w:r>
         <w:rPr>
           <w:rStyle w:val="VerbatimChar"/>
         </w:rPr>
-        <w:t xml:space="preserve">grade</w:t>
+        <w:t xml:space="preserve">mark</w:t>
       </w:r>
       <w:r>
         <w:t xml:space="preserve">: Their grades (as numeric values).</w:t>
@@ -10485,11 +10879,11 @@
       <w:pPr>
         <w:numPr>
           <w:ilvl w:val="1"/>
-          <w:numId w:val="1029"/>
+          <w:numId w:val="1032"/>
         </w:numPr>
       </w:pPr>
       <w:r>
-        <w:t xml:space="preserve">Display the</w:t>
+        <w:t xml:space="preserve">Print the</w:t>
       </w:r>
       <w:r>
         <w:t xml:space="preserve"> </w:t>
@@ -10511,7 +10905,7 @@
       <w:pPr>
         <w:numPr>
           <w:ilvl w:val="0"/>
-          <w:numId w:val="1028"/>
+          <w:numId w:val="1031"/>
         </w:numPr>
       </w:pPr>
       <w:r>
@@ -10520,296 +10914,6 @@
           <w:bCs/>
         </w:rPr>
         <w:t xml:space="preserve">Extracting Data</w:t>
-      </w:r>
-    </w:p>
-    <w:p>
-      <w:pPr>
-        <w:numPr>
-          <w:ilvl w:val="1"/>
-          <w:numId w:val="1031"/>
-        </w:numPr>
-      </w:pPr>
-      <w:r>
-        <w:t xml:space="preserve">Using the</w:t>
-      </w:r>
-      <w:r>
-        <w:t xml:space="preserve"> </w:t>
-      </w:r>
-      <w:r>
-        <w:rPr>
-          <w:rStyle w:val="VerbatimChar"/>
-        </w:rPr>
-        <w:t xml:space="preserve">student_data</w:t>
-      </w:r>
-      <w:r>
-        <w:t xml:space="preserve"> </w:t>
-      </w:r>
-      <w:r>
-        <w:t xml:space="preserve">data frame, complete the following tasks:</w:t>
-      </w:r>
-    </w:p>
-    <w:p>
-      <w:pPr>
-        <w:numPr>
-          <w:ilvl w:val="2"/>
-          <w:numId w:val="1032"/>
-        </w:numPr>
-      </w:pPr>
-      <w:r>
-        <w:t xml:space="preserve">Extract the</w:t>
-      </w:r>
-      <w:r>
-        <w:t xml:space="preserve"> </w:t>
-      </w:r>
-      <w:r>
-        <w:rPr>
-          <w:rStyle w:val="VerbatimChar"/>
-        </w:rPr>
-        <w:t xml:space="preserve">name</w:t>
-      </w:r>
-      <w:r>
-        <w:t xml:space="preserve"> </w:t>
-      </w:r>
-      <w:r>
-        <w:t xml:space="preserve">column using</w:t>
-      </w:r>
-      <w:r>
-        <w:t xml:space="preserve"> </w:t>
-      </w:r>
-      <w:r>
-        <w:rPr>
-          <w:rStyle w:val="VerbatimChar"/>
-        </w:rPr>
-        <w:t xml:space="preserve">$</w:t>
-      </w:r>
-      <w:r>
-        <w:t xml:space="preserve"> </w:t>
-      </w:r>
-      <w:r>
-        <w:t xml:space="preserve">notation.</w:t>
-      </w:r>
-    </w:p>
-    <w:p>
-      <w:pPr>
-        <w:numPr>
-          <w:ilvl w:val="2"/>
-          <w:numId w:val="1032"/>
-        </w:numPr>
-      </w:pPr>
-      <w:r>
-        <w:t xml:space="preserve">Extract the</w:t>
-      </w:r>
-      <w:r>
-        <w:t xml:space="preserve"> </w:t>
-      </w:r>
-      <w:r>
-        <w:rPr>
-          <w:rStyle w:val="VerbatimChar"/>
-        </w:rPr>
-        <w:t xml:space="preserve">grade</w:t>
-      </w:r>
-      <w:r>
-        <w:t xml:space="preserve"> </w:t>
-      </w:r>
-      <w:r>
-        <w:t xml:space="preserve">column using</w:t>
-      </w:r>
-      <w:r>
-        <w:t xml:space="preserve"> </w:t>
-      </w:r>
-      <w:r>
-        <w:rPr>
-          <w:rStyle w:val="VerbatimChar"/>
-        </w:rPr>
-        <w:t xml:space="preserve">[]</w:t>
-      </w:r>
-      <w:r>
-        <w:t xml:space="preserve"> </w:t>
-      </w:r>
-      <w:r>
-        <w:t xml:space="preserve">notation.</w:t>
-      </w:r>
-    </w:p>
-    <w:p>
-      <w:pPr>
-        <w:numPr>
-          <w:ilvl w:val="2"/>
-          <w:numId w:val="1032"/>
-        </w:numPr>
-      </w:pPr>
-      <w:r>
-        <w:t xml:space="preserve">Extract the names and grades of the first two students using</w:t>
-      </w:r>
-      <w:r>
-        <w:t xml:space="preserve"> </w:t>
-      </w:r>
-      <w:r>
-        <w:rPr>
-          <w:rStyle w:val="VerbatimChar"/>
-        </w:rPr>
-        <w:t xml:space="preserve">[]</w:t>
-      </w:r>
-      <w:r>
-        <w:t xml:space="preserve"> </w:t>
-      </w:r>
-      <w:r>
-        <w:t xml:space="preserve">notation and save this data frame as</w:t>
-      </w:r>
-      <w:r>
-        <w:t xml:space="preserve"> </w:t>
-      </w:r>
-      <w:r>
-        <w:rPr>
-          <w:rStyle w:val="VerbatimChar"/>
-        </w:rPr>
-        <w:t xml:space="preserve">partial_student_data</w:t>
-      </w:r>
-      <w:r>
-        <w:t xml:space="preserve">.</w:t>
-      </w:r>
-    </w:p>
-    <w:p>
-      <w:pPr>
-        <w:numPr>
-          <w:ilvl w:val="2"/>
-          <w:numId w:val="1032"/>
-        </w:numPr>
-      </w:pPr>
-      <w:r>
-        <w:t xml:space="preserve">Extract the first row of the</w:t>
-      </w:r>
-      <w:r>
-        <w:t xml:space="preserve"> </w:t>
-      </w:r>
-      <w:r>
-        <w:rPr>
-          <w:rStyle w:val="VerbatimChar"/>
-        </w:rPr>
-        <w:t xml:space="preserve">partial_student_data</w:t>
-      </w:r>
-      <w:r>
-        <w:t xml:space="preserve"> </w:t>
-      </w:r>
-      <w:r>
-        <w:t xml:space="preserve">data frame.</w:t>
-      </w:r>
-    </w:p>
-    <w:p>
-      <w:pPr>
-        <w:numPr>
-          <w:ilvl w:val="0"/>
-          <w:numId w:val="1028"/>
-        </w:numPr>
-      </w:pPr>
-      <w:r>
-        <w:rPr>
-          <w:b/>
-          <w:bCs/>
-        </w:rPr>
-        <w:t xml:space="preserve">Adding a Column</w:t>
-      </w:r>
-    </w:p>
-    <w:p>
-      <w:pPr>
-        <w:numPr>
-          <w:ilvl w:val="1"/>
-          <w:numId w:val="1033"/>
-        </w:numPr>
-      </w:pPr>
-      <w:r>
-        <w:t xml:space="preserve">Add a new column called</w:t>
-      </w:r>
-      <w:r>
-        <w:t xml:space="preserve"> </w:t>
-      </w:r>
-      <w:r>
-        <w:rPr>
-          <w:rStyle w:val="VerbatimChar"/>
-        </w:rPr>
-        <w:t xml:space="preserve">attendance</w:t>
-      </w:r>
-      <w:r>
-        <w:t xml:space="preserve"> </w:t>
-      </w:r>
-      <w:r>
-        <w:t xml:space="preserve">to</w:t>
-      </w:r>
-      <w:r>
-        <w:t xml:space="preserve"> </w:t>
-      </w:r>
-      <w:r>
-        <w:rPr>
-          <w:rStyle w:val="VerbatimChar"/>
-        </w:rPr>
-        <w:t xml:space="preserve">student_data</w:t>
-      </w:r>
-      <w:r>
-        <w:t xml:space="preserve">, with the values</w:t>
-      </w:r>
-      <w:r>
-        <w:t xml:space="preserve"> </w:t>
-      </w:r>
-      <w:r>
-        <w:rPr>
-          <w:rStyle w:val="VerbatimChar"/>
-        </w:rPr>
-        <w:t xml:space="preserve">TRUE</w:t>
-      </w:r>
-      <w:r>
-        <w:t xml:space="preserve">,</w:t>
-      </w:r>
-      <w:r>
-        <w:t xml:space="preserve"> </w:t>
-      </w:r>
-      <w:r>
-        <w:rPr>
-          <w:rStyle w:val="VerbatimChar"/>
-        </w:rPr>
-        <w:t xml:space="preserve">FALSE</w:t>
-      </w:r>
-      <w:r>
-        <w:t xml:space="preserve">, and</w:t>
-      </w:r>
-      <w:r>
-        <w:t xml:space="preserve"> </w:t>
-      </w:r>
-      <w:r>
-        <w:rPr>
-          <w:rStyle w:val="VerbatimChar"/>
-        </w:rPr>
-        <w:t xml:space="preserve">TRUE</w:t>
-      </w:r>
-      <w:r>
-        <w:t xml:space="preserve"> </w:t>
-      </w:r>
-      <w:r>
-        <w:t xml:space="preserve">to indicate whether each student attended a recent class.</w:t>
-      </w:r>
-    </w:p>
-    <w:p>
-      <w:pPr>
-        <w:numPr>
-          <w:ilvl w:val="1"/>
-          <w:numId w:val="1033"/>
-        </w:numPr>
-      </w:pPr>
-      <w:r>
-        <w:t xml:space="preserve">Display the updated data frame.</w:t>
-      </w:r>
-    </w:p>
-    <w:p>
-      <w:pPr>
-        <w:numPr>
-          <w:ilvl w:val="0"/>
-          <w:numId w:val="1028"/>
-        </w:numPr>
-      </w:pPr>
-      <w:r>
-        <w:rPr>
-          <w:b/>
-          <w:bCs/>
-        </w:rPr>
-        <w:t xml:space="preserve">Adding a Row</w:t>
       </w:r>
     </w:p>
     <w:p>
@@ -10820,7 +10924,22 @@
         </w:numPr>
       </w:pPr>
       <w:r>
-        <w:t xml:space="preserve">Create a new row with the following details:</w:t>
+        <w:t xml:space="preserve">Using the</w:t>
+      </w:r>
+      <w:r>
+        <w:t xml:space="preserve"> </w:t>
+      </w:r>
+      <w:r>
+        <w:rPr>
+          <w:rStyle w:val="VerbatimChar"/>
+        </w:rPr>
+        <w:t xml:space="preserve">student_data</w:t>
+      </w:r>
+      <w:r>
+        <w:t xml:space="preserve"> </w:t>
+      </w:r>
+      <w:r>
+        <w:t xml:space="preserve">data frame, complete the following tasks:</w:t>
       </w:r>
     </w:p>
     <w:p>
@@ -10831,25 +10950,37 @@
         </w:numPr>
       </w:pPr>
       <w:r>
+        <w:t xml:space="preserve">Extract the</w:t>
+      </w:r>
+      <w:r>
+        <w:t xml:space="preserve"> </w:t>
+      </w:r>
+      <w:r>
         <w:rPr>
           <w:rStyle w:val="VerbatimChar"/>
         </w:rPr>
         <w:t xml:space="preserve">name</w:t>
       </w:r>
       <w:r>
-        <w:t xml:space="preserve">:</w:t>
-      </w:r>
-      <w:r>
-        <w:t xml:space="preserve"> </w:t>
-      </w:r>
-      <w:r>
-        <w:t xml:space="preserve">“</w:t>
-      </w:r>
-      <w:r>
-        <w:t xml:space="preserve">Judith</w:t>
-      </w:r>
-      <w:r>
-        <w:t xml:space="preserve">”</w:t>
+        <w:t xml:space="preserve"> </w:t>
+      </w:r>
+      <w:r>
+        <w:t xml:space="preserve">column using</w:t>
+      </w:r>
+      <w:r>
+        <w:t xml:space="preserve"> </w:t>
+      </w:r>
+      <w:r>
+        <w:rPr>
+          <w:rStyle w:val="VerbatimChar"/>
+        </w:rPr>
+        <w:t xml:space="preserve">$</w:t>
+      </w:r>
+      <w:r>
+        <w:t xml:space="preserve"> </w:t>
+      </w:r>
+      <w:r>
+        <w:t xml:space="preserve">notation.</w:t>
       </w:r>
     </w:p>
     <w:p>
@@ -10860,13 +10991,37 @@
         </w:numPr>
       </w:pPr>
       <w:r>
+        <w:t xml:space="preserve">Extract the</w:t>
+      </w:r>
+      <w:r>
+        <w:t xml:space="preserve"> </w:t>
+      </w:r>
+      <w:r>
         <w:rPr>
           <w:rStyle w:val="VerbatimChar"/>
         </w:rPr>
-        <w:t xml:space="preserve">age</w:t>
-      </w:r>
-      <w:r>
-        <w:t xml:space="preserve">: 31L</w:t>
+        <w:t xml:space="preserve">mark</w:t>
+      </w:r>
+      <w:r>
+        <w:t xml:space="preserve"> </w:t>
+      </w:r>
+      <w:r>
+        <w:t xml:space="preserve">column using</w:t>
+      </w:r>
+      <w:r>
+        <w:t xml:space="preserve"> </w:t>
+      </w:r>
+      <w:r>
+        <w:rPr>
+          <w:rStyle w:val="VerbatimChar"/>
+        </w:rPr>
+        <w:t xml:space="preserve">[]</w:t>
+      </w:r>
+      <w:r>
+        <w:t xml:space="preserve"> </w:t>
+      </w:r>
+      <w:r>
+        <w:t xml:space="preserve">notation.</w:t>
       </w:r>
     </w:p>
     <w:p>
@@ -10877,13 +11032,34 @@
         </w:numPr>
       </w:pPr>
       <w:r>
+        <w:t xml:space="preserve">Extract the names and marks of the first two students using</w:t>
+      </w:r>
+      <w:r>
+        <w:t xml:space="preserve"> </w:t>
+      </w:r>
+      <w:r>
         <w:rPr>
           <w:rStyle w:val="VerbatimChar"/>
         </w:rPr>
-        <w:t xml:space="preserve">grade</w:t>
-      </w:r>
-      <w:r>
-        <w:t xml:space="preserve">: 89.5</w:t>
+        <w:t xml:space="preserve">[]</w:t>
+      </w:r>
+      <w:r>
+        <w:t xml:space="preserve"> </w:t>
+      </w:r>
+      <w:r>
+        <w:t xml:space="preserve">notation and save this data frame as</w:t>
+      </w:r>
+      <w:r>
+        <w:t xml:space="preserve"> </w:t>
+      </w:r>
+      <w:r>
+        <w:rPr>
+          <w:rStyle w:val="VerbatimChar"/>
+        </w:rPr>
+        <w:t xml:space="preserve">partial_student_data</w:t>
+      </w:r>
+      <w:r>
+        <w:t xml:space="preserve">.</w:t>
       </w:r>
     </w:p>
     <w:p>
@@ -10894,33 +11070,48 @@
         </w:numPr>
       </w:pPr>
       <w:r>
+        <w:t xml:space="preserve">Extract the first row of the</w:t>
+      </w:r>
+      <w:r>
+        <w:t xml:space="preserve"> </w:t>
+      </w:r>
+      <w:r>
         <w:rPr>
           <w:rStyle w:val="VerbatimChar"/>
         </w:rPr>
-        <w:t xml:space="preserve">attendance</w:t>
-      </w:r>
-      <w:r>
-        <w:t xml:space="preserve">:</w:t>
-      </w:r>
-      <w:r>
-        <w:t xml:space="preserve"> </w:t>
-      </w:r>
-      <w:r>
-        <w:rPr>
-          <w:rStyle w:val="VerbatimChar"/>
-        </w:rPr>
-        <w:t xml:space="preserve">TRUE</w:t>
+        <w:t xml:space="preserve">partial_student_data</w:t>
+      </w:r>
+      <w:r>
+        <w:t xml:space="preserve"> </w:t>
+      </w:r>
+      <w:r>
+        <w:t xml:space="preserve">data frame.</w:t>
+      </w:r>
+    </w:p>
+    <w:p>
+      <w:pPr>
+        <w:numPr>
+          <w:ilvl w:val="0"/>
+          <w:numId w:val="1031"/>
+        </w:numPr>
+      </w:pPr>
+      <w:r>
+        <w:rPr>
+          <w:b/>
+          <w:bCs/>
+        </w:rPr>
+        <w:t xml:space="preserve">Adding a Column</w:t>
       </w:r>
     </w:p>
     <w:p>
       <w:pPr>
         <w:numPr>
           <w:ilvl w:val="1"/>
-          <w:numId w:val="1034"/>
+          <w:numId w:val="1036"/>
         </w:numPr>
       </w:pPr>
       <w:r>
-        <w:t xml:space="preserve">Add this row to the</w:t>
+        <w:t xml:space="preserve">Add a new column called</w:t>
       </w:r>
       <w:r>
         <w:t xml:space="preserve"> </w:t>
@@ -10929,13 +11120,25 @@
         <w:rPr>
           <w:rStyle w:val="VerbatimChar"/>
         </w:rPr>
+        <w:t xml:space="preserve">attendance</w:t>
+      </w:r>
+      <w:r>
+        <w:t xml:space="preserve"> </w:t>
+      </w:r>
+      <w:r>
+        <w:t xml:space="preserve">to</w:t>
+      </w:r>
+      <w:r>
+        <w:t xml:space="preserve"> </w:t>
+      </w:r>
+      <w:r>
+        <w:rPr>
+          <w:rStyle w:val="VerbatimChar"/>
+        </w:rPr>
         <w:t xml:space="preserve">student_data</w:t>
       </w:r>
       <w:r>
-        <w:t xml:space="preserve"> </w:t>
-      </w:r>
-      <w:r>
-        <w:t xml:space="preserve">data frame using</w:t>
+        <w:t xml:space="preserve">, with the values</w:t>
       </w:r>
       <w:r>
         <w:t xml:space="preserve"> </w:t>
@@ -10944,26 +11147,244 @@
         <w:rPr>
           <w:rStyle w:val="VerbatimChar"/>
         </w:rPr>
-        <w:t xml:space="preserve">rbind()</w:t>
-      </w:r>
-      <w:r>
-        <w:t xml:space="preserve">.</w:t>
+        <w:t xml:space="preserve">TRUE</w:t>
+      </w:r>
+      <w:r>
+        <w:t xml:space="preserve">,</w:t>
+      </w:r>
+      <w:r>
+        <w:t xml:space="preserve"> </w:t>
+      </w:r>
+      <w:r>
+        <w:rPr>
+          <w:rStyle w:val="VerbatimChar"/>
+        </w:rPr>
+        <w:t xml:space="preserve">FALSE</w:t>
+      </w:r>
+      <w:r>
+        <w:t xml:space="preserve">, and</w:t>
+      </w:r>
+      <w:r>
+        <w:t xml:space="preserve"> </w:t>
+      </w:r>
+      <w:r>
+        <w:rPr>
+          <w:rStyle w:val="VerbatimChar"/>
+        </w:rPr>
+        <w:t xml:space="preserve">TRUE</w:t>
+      </w:r>
+      <w:r>
+        <w:t xml:space="preserve"> </w:t>
+      </w:r>
+      <w:r>
+        <w:t xml:space="preserve">to indicate whether each student attended the most recent class.</w:t>
       </w:r>
     </w:p>
     <w:p>
       <w:pPr>
         <w:numPr>
           <w:ilvl w:val="1"/>
-          <w:numId w:val="1034"/>
+          <w:numId w:val="1036"/>
         </w:numPr>
       </w:pPr>
       <w:r>
+        <w:t xml:space="preserve">Print the updated</w:t>
+      </w:r>
+      <w:r>
+        <w:t xml:space="preserve"> </w:t>
+      </w:r>
+      <w:r>
+        <w:rPr>
+          <w:rStyle w:val="VerbatimChar"/>
+        </w:rPr>
+        <w:t xml:space="preserve">student_data</w:t>
+      </w:r>
+      <w:r>
+        <w:t xml:space="preserve"> </w:t>
+      </w:r>
+      <w:r>
+        <w:t xml:space="preserve">data frame.</w:t>
+      </w:r>
+    </w:p>
+    <w:p>
+      <w:pPr>
+        <w:numPr>
+          <w:ilvl w:val="0"/>
+          <w:numId w:val="1031"/>
+        </w:numPr>
+      </w:pPr>
+      <w:r>
+        <w:rPr>
+          <w:b/>
+          <w:bCs/>
+        </w:rPr>
+        <w:t xml:space="preserve">Adding a Row</w:t>
+      </w:r>
+    </w:p>
+    <w:p>
+      <w:pPr>
+        <w:numPr>
+          <w:ilvl w:val="1"/>
+          <w:numId w:val="1037"/>
+        </w:numPr>
+      </w:pPr>
+      <w:r>
+        <w:t xml:space="preserve">Create a new row (call it</w:t>
+      </w:r>
+      <w:r>
+        <w:t xml:space="preserve"> </w:t>
+      </w:r>
+      <w:r>
+        <w:rPr>
+          <w:rStyle w:val="VerbatimChar"/>
+        </w:rPr>
+        <w:t xml:space="preserve">new_student</w:t>
+      </w:r>
+      <w:r>
+        <w:t xml:space="preserve">) with the following details:</w:t>
+      </w:r>
+    </w:p>
+    <w:p>
+      <w:pPr>
+        <w:numPr>
+          <w:ilvl w:val="2"/>
+          <w:numId w:val="1038"/>
+        </w:numPr>
+      </w:pPr>
+      <w:r>
+        <w:rPr>
+          <w:rStyle w:val="VerbatimChar"/>
+        </w:rPr>
+        <w:t xml:space="preserve">name</w:t>
+      </w:r>
+      <w:r>
+        <w:t xml:space="preserve">:</w:t>
+      </w:r>
+      <w:r>
+        <w:t xml:space="preserve"> </w:t>
+      </w:r>
+      <w:r>
+        <w:t xml:space="preserve">“</w:t>
+      </w:r>
+      <w:r>
+        <w:t xml:space="preserve">Judith</w:t>
+      </w:r>
+      <w:r>
+        <w:t xml:space="preserve">”</w:t>
+      </w:r>
+    </w:p>
+    <w:p>
+      <w:pPr>
+        <w:numPr>
+          <w:ilvl w:val="2"/>
+          <w:numId w:val="1038"/>
+        </w:numPr>
+      </w:pPr>
+      <w:r>
+        <w:rPr>
+          <w:rStyle w:val="VerbatimChar"/>
+        </w:rPr>
+        <w:t xml:space="preserve">age</w:t>
+      </w:r>
+      <w:r>
+        <w:t xml:space="preserve">: 31L</w:t>
+      </w:r>
+    </w:p>
+    <w:p>
+      <w:pPr>
+        <w:numPr>
+          <w:ilvl w:val="2"/>
+          <w:numId w:val="1038"/>
+        </w:numPr>
+      </w:pPr>
+      <w:r>
+        <w:rPr>
+          <w:rStyle w:val="VerbatimChar"/>
+        </w:rPr>
+        <w:t xml:space="preserve">mark</w:t>
+      </w:r>
+      <w:r>
+        <w:t xml:space="preserve">: 89.5</w:t>
+      </w:r>
+    </w:p>
+    <w:p>
+      <w:pPr>
+        <w:numPr>
+          <w:ilvl w:val="2"/>
+          <w:numId w:val="1038"/>
+        </w:numPr>
+      </w:pPr>
+      <w:r>
+        <w:rPr>
+          <w:rStyle w:val="VerbatimChar"/>
+        </w:rPr>
+        <w:t xml:space="preserve">attendance</w:t>
+      </w:r>
+      <w:r>
+        <w:t xml:space="preserve">:</w:t>
+      </w:r>
+      <w:r>
+        <w:t xml:space="preserve"> </w:t>
+      </w:r>
+      <w:r>
+        <w:rPr>
+          <w:rStyle w:val="VerbatimChar"/>
+        </w:rPr>
+        <w:t xml:space="preserve">FALSE</w:t>
+      </w:r>
+    </w:p>
+    <w:p>
+      <w:pPr>
+        <w:numPr>
+          <w:ilvl w:val="1"/>
+          <w:numId w:val="1037"/>
+        </w:numPr>
+      </w:pPr>
+      <w:r>
+        <w:t xml:space="preserve">Add this row to the</w:t>
+      </w:r>
+      <w:r>
+        <w:t xml:space="preserve"> </w:t>
+      </w:r>
+      <w:r>
+        <w:rPr>
+          <w:rStyle w:val="VerbatimChar"/>
+        </w:rPr>
+        <w:t xml:space="preserve">student_data</w:t>
+      </w:r>
+      <w:r>
+        <w:t xml:space="preserve"> </w:t>
+      </w:r>
+      <w:r>
+        <w:t xml:space="preserve">data frame using</w:t>
+      </w:r>
+      <w:r>
+        <w:t xml:space="preserve"> </w:t>
+      </w:r>
+      <w:r>
+        <w:rPr>
+          <w:rStyle w:val="VerbatimChar"/>
+        </w:rPr>
+        <w:t xml:space="preserve">rbind()</w:t>
+      </w:r>
+      <w:r>
+        <w:t xml:space="preserve">.</w:t>
+      </w:r>
+    </w:p>
+    <w:p>
+      <w:pPr>
+        <w:numPr>
+          <w:ilvl w:val="1"/>
+          <w:numId w:val="1037"/>
+        </w:numPr>
+      </w:pPr>
+      <w:r>
         <w:t xml:space="preserve">Display the updated data frame.</w:t>
       </w:r>
     </w:p>
-    <w:bookmarkEnd w:id="112"/>
-    <w:bookmarkEnd w:id="113"/>
-    <w:bookmarkStart w:id="114" w:name="keyboard-shortcuts-in-rstudio"/>
+    <w:bookmarkEnd w:id="115"/>
+    <w:bookmarkEnd w:id="116"/>
+    <w:bookmarkStart w:id="117" w:name="keyboard-shortcuts-in-rstudio"/>
     <w:p>
       <w:pPr>
         <w:pStyle w:val="Heading2"/>
@@ -11275,7 +11696,7 @@
         </w:tc>
       </w:tr>
     </w:tbl>
-    <w:bookmarkEnd w:id="114"/>
+    <w:bookmarkEnd w:id="117"/>
     <w:sectPr/>
   </w:body>
 </w:document>
@@ -12109,6 +12530,12 @@
     <w:abstractNumId w:val="991"/>
   </w:num>
   <w:num w:numId="1012">
+    <w:abstractNumId w:val="991"/>
+  </w:num>
+  <w:num w:numId="1013">
+    <w:abstractNumId w:val="991"/>
+  </w:num>
+  <w:num w:numId="1014">
     <w:abstractNumId w:val="99411"/>
     <w:lvlOverride w:ilvl="0">
       <w:startOverride w:val="1"/>
@@ -12137,39 +12564,6 @@
     <w:lvlOverride w:ilvl="8">
       <w:startOverride w:val="1"/>
     </w:lvlOverride>
-  </w:num>
-  <w:num w:numId="1013">
-    <w:abstractNumId w:val="99411"/>
-    <w:lvlOverride w:ilvl="0">
-      <w:startOverride w:val="1"/>
-    </w:lvlOverride>
-    <w:lvlOverride w:ilvl="1">
-      <w:startOverride w:val="1"/>
-    </w:lvlOverride>
-    <w:lvlOverride w:ilvl="2">
-      <w:startOverride w:val="1"/>
-    </w:lvlOverride>
-    <w:lvlOverride w:ilvl="3">
-      <w:startOverride w:val="1"/>
-    </w:lvlOverride>
-    <w:lvlOverride w:ilvl="4">
-      <w:startOverride w:val="1"/>
-    </w:lvlOverride>
-    <w:lvlOverride w:ilvl="5">
-      <w:startOverride w:val="1"/>
-    </w:lvlOverride>
-    <w:lvlOverride w:ilvl="6">
-      <w:startOverride w:val="1"/>
-    </w:lvlOverride>
-    <w:lvlOverride w:ilvl="7">
-      <w:startOverride w:val="1"/>
-    </w:lvlOverride>
-    <w:lvlOverride w:ilvl="8">
-      <w:startOverride w:val="1"/>
-    </w:lvlOverride>
-  </w:num>
-  <w:num w:numId="1014">
-    <w:abstractNumId w:val="991"/>
   </w:num>
   <w:num w:numId="1015">
     <w:abstractNumId w:val="99411"/>
@@ -12205,9 +12599,6 @@
     <w:abstractNumId w:val="991"/>
   </w:num>
   <w:num w:numId="1017">
-    <w:abstractNumId w:val="991"/>
-  </w:num>
-  <w:num w:numId="1018">
     <w:abstractNumId w:val="99411"/>
     <w:lvlOverride w:ilvl="0">
       <w:startOverride w:val="1"/>
@@ -12237,7 +12628,13 @@
       <w:startOverride w:val="1"/>
     </w:lvlOverride>
   </w:num>
+  <w:num w:numId="1018">
+    <w:abstractNumId w:val="991"/>
+  </w:num>
   <w:num w:numId="1019">
+    <w:abstractNumId w:val="991"/>
+  </w:num>
+  <w:num w:numId="1020">
     <w:abstractNumId w:val="99411"/>
     <w:lvlOverride w:ilvl="0">
       <w:startOverride w:val="1"/>
@@ -12267,16 +12664,43 @@
       <w:startOverride w:val="1"/>
     </w:lvlOverride>
   </w:num>
-  <w:num w:numId="1020">
-    <w:abstractNumId w:val="991"/>
-  </w:num>
   <w:num w:numId="1021">
-    <w:abstractNumId w:val="991"/>
+    <w:abstractNumId w:val="99411"/>
+    <w:lvlOverride w:ilvl="0">
+      <w:startOverride w:val="1"/>
+    </w:lvlOverride>
+    <w:lvlOverride w:ilvl="1">
+      <w:startOverride w:val="1"/>
+    </w:lvlOverride>
+    <w:lvlOverride w:ilvl="2">
+      <w:startOverride w:val="1"/>
+    </w:lvlOverride>
+    <w:lvlOverride w:ilvl="3">
+      <w:startOverride w:val="1"/>
+    </w:lvlOverride>
+    <w:lvlOverride w:ilvl="4">
+      <w:startOverride w:val="1"/>
+    </w:lvlOverride>
+    <w:lvlOverride w:ilvl="5">
+      <w:startOverride w:val="1"/>
+    </w:lvlOverride>
+    <w:lvlOverride w:ilvl="6">
+      <w:startOverride w:val="1"/>
+    </w:lvlOverride>
+    <w:lvlOverride w:ilvl="7">
+      <w:startOverride w:val="1"/>
+    </w:lvlOverride>
+    <w:lvlOverride w:ilvl="8">
+      <w:startOverride w:val="1"/>
+    </w:lvlOverride>
   </w:num>
   <w:num w:numId="1022">
     <w:abstractNumId w:val="991"/>
   </w:num>
   <w:num w:numId="1023">
+    <w:abstractNumId w:val="991"/>
+  </w:num>
+  <w:num w:numId="1024">
     <w:abstractNumId w:val="99411"/>
     <w:lvlOverride w:ilvl="0">
       <w:startOverride w:val="1"/>
@@ -12306,10 +12730,43 @@
       <w:startOverride w:val="1"/>
     </w:lvlOverride>
   </w:num>
-  <w:num w:numId="1024">
+  <w:num w:numId="1025">
     <w:abstractNumId w:val="991"/>
   </w:num>
-  <w:num w:numId="1025">
+  <w:num w:numId="1026">
+    <w:abstractNumId w:val="99411"/>
+    <w:lvlOverride w:ilvl="0">
+      <w:startOverride w:val="1"/>
+    </w:lvlOverride>
+    <w:lvlOverride w:ilvl="1">
+      <w:startOverride w:val="1"/>
+    </w:lvlOverride>
+    <w:lvlOverride w:ilvl="2">
+      <w:startOverride w:val="1"/>
+    </w:lvlOverride>
+    <w:lvlOverride w:ilvl="3">
+      <w:startOverride w:val="1"/>
+    </w:lvlOverride>
+    <w:lvlOverride w:ilvl="4">
+      <w:startOverride w:val="1"/>
+    </w:lvlOverride>
+    <w:lvlOverride w:ilvl="5">
+      <w:startOverride w:val="1"/>
+    </w:lvlOverride>
+    <w:lvlOverride w:ilvl="6">
+      <w:startOverride w:val="1"/>
+    </w:lvlOverride>
+    <w:lvlOverride w:ilvl="7">
+      <w:startOverride w:val="1"/>
+    </w:lvlOverride>
+    <w:lvlOverride w:ilvl="8">
+      <w:startOverride w:val="1"/>
+    </w:lvlOverride>
+  </w:num>
+  <w:num w:numId="1027">
+    <w:abstractNumId w:val="991"/>
+  </w:num>
+  <w:num w:numId="1028">
     <w:abstractNumId w:val="99413"/>
     <w:lvlOverride w:ilvl="0">
       <w:startOverride w:val="3"/>
@@ -12337,79 +12794,70 @@
     </w:lvlOverride>
     <w:lvlOverride w:ilvl="8">
       <w:startOverride w:val="3"/>
-    </w:lvlOverride>
-  </w:num>
-  <w:num w:numId="1026">
-    <w:abstractNumId w:val="991"/>
-  </w:num>
-  <w:num w:numId="1027">
-    <w:abstractNumId w:val="99411"/>
-    <w:lvlOverride w:ilvl="0">
-      <w:startOverride w:val="1"/>
-    </w:lvlOverride>
-    <w:lvlOverride w:ilvl="1">
-      <w:startOverride w:val="1"/>
-    </w:lvlOverride>
-    <w:lvlOverride w:ilvl="2">
-      <w:startOverride w:val="1"/>
-    </w:lvlOverride>
-    <w:lvlOverride w:ilvl="3">
-      <w:startOverride w:val="1"/>
-    </w:lvlOverride>
-    <w:lvlOverride w:ilvl="4">
-      <w:startOverride w:val="1"/>
-    </w:lvlOverride>
-    <w:lvlOverride w:ilvl="5">
-      <w:startOverride w:val="1"/>
-    </w:lvlOverride>
-    <w:lvlOverride w:ilvl="6">
-      <w:startOverride w:val="1"/>
-    </w:lvlOverride>
-    <w:lvlOverride w:ilvl="7">
-      <w:startOverride w:val="1"/>
-    </w:lvlOverride>
-    <w:lvlOverride w:ilvl="8">
-      <w:startOverride w:val="1"/>
-    </w:lvlOverride>
-  </w:num>
-  <w:num w:numId="1028">
-    <w:abstractNumId w:val="99411"/>
-    <w:lvlOverride w:ilvl="0">
-      <w:startOverride w:val="1"/>
-    </w:lvlOverride>
-    <w:lvlOverride w:ilvl="1">
-      <w:startOverride w:val="1"/>
-    </w:lvlOverride>
-    <w:lvlOverride w:ilvl="2">
-      <w:startOverride w:val="1"/>
-    </w:lvlOverride>
-    <w:lvlOverride w:ilvl="3">
-      <w:startOverride w:val="1"/>
-    </w:lvlOverride>
-    <w:lvlOverride w:ilvl="4">
-      <w:startOverride w:val="1"/>
-    </w:lvlOverride>
-    <w:lvlOverride w:ilvl="5">
-      <w:startOverride w:val="1"/>
-    </w:lvlOverride>
-    <w:lvlOverride w:ilvl="6">
-      <w:startOverride w:val="1"/>
-    </w:lvlOverride>
-    <w:lvlOverride w:ilvl="7">
-      <w:startOverride w:val="1"/>
-    </w:lvlOverride>
-    <w:lvlOverride w:ilvl="8">
-      <w:startOverride w:val="1"/>
     </w:lvlOverride>
   </w:num>
   <w:num w:numId="1029">
     <w:abstractNumId w:val="991"/>
   </w:num>
   <w:num w:numId="1030">
-    <w:abstractNumId w:val="991"/>
+    <w:abstractNumId w:val="99411"/>
+    <w:lvlOverride w:ilvl="0">
+      <w:startOverride w:val="1"/>
+    </w:lvlOverride>
+    <w:lvlOverride w:ilvl="1">
+      <w:startOverride w:val="1"/>
+    </w:lvlOverride>
+    <w:lvlOverride w:ilvl="2">
+      <w:startOverride w:val="1"/>
+    </w:lvlOverride>
+    <w:lvlOverride w:ilvl="3">
+      <w:startOverride w:val="1"/>
+    </w:lvlOverride>
+    <w:lvlOverride w:ilvl="4">
+      <w:startOverride w:val="1"/>
+    </w:lvlOverride>
+    <w:lvlOverride w:ilvl="5">
+      <w:startOverride w:val="1"/>
+    </w:lvlOverride>
+    <w:lvlOverride w:ilvl="6">
+      <w:startOverride w:val="1"/>
+    </w:lvlOverride>
+    <w:lvlOverride w:ilvl="7">
+      <w:startOverride w:val="1"/>
+    </w:lvlOverride>
+    <w:lvlOverride w:ilvl="8">
+      <w:startOverride w:val="1"/>
+    </w:lvlOverride>
   </w:num>
   <w:num w:numId="1031">
-    <w:abstractNumId w:val="991"/>
+    <w:abstractNumId w:val="99411"/>
+    <w:lvlOverride w:ilvl="0">
+      <w:startOverride w:val="1"/>
+    </w:lvlOverride>
+    <w:lvlOverride w:ilvl="1">
+      <w:startOverride w:val="1"/>
+    </w:lvlOverride>
+    <w:lvlOverride w:ilvl="2">
+      <w:startOverride w:val="1"/>
+    </w:lvlOverride>
+    <w:lvlOverride w:ilvl="3">
+      <w:startOverride w:val="1"/>
+    </w:lvlOverride>
+    <w:lvlOverride w:ilvl="4">
+      <w:startOverride w:val="1"/>
+    </w:lvlOverride>
+    <w:lvlOverride w:ilvl="5">
+      <w:startOverride w:val="1"/>
+    </w:lvlOverride>
+    <w:lvlOverride w:ilvl="6">
+      <w:startOverride w:val="1"/>
+    </w:lvlOverride>
+    <w:lvlOverride w:ilvl="7">
+      <w:startOverride w:val="1"/>
+    </w:lvlOverride>
+    <w:lvlOverride w:ilvl="8">
+      <w:startOverride w:val="1"/>
+    </w:lvlOverride>
   </w:num>
   <w:num w:numId="1032">
     <w:abstractNumId w:val="991"/>
@@ -12421,6 +12869,15 @@
     <w:abstractNumId w:val="991"/>
   </w:num>
   <w:num w:numId="1035">
+    <w:abstractNumId w:val="991"/>
+  </w:num>
+  <w:num w:numId="1036">
+    <w:abstractNumId w:val="991"/>
+  </w:num>
+  <w:num w:numId="1037">
+    <w:abstractNumId w:val="991"/>
+  </w:num>
+  <w:num w:numId="1038">
     <w:abstractNumId w:val="991"/>
   </w:num>
 </w:numbering>

</xml_diff>